<commit_message>
Fatima addرnames similar games
</commit_message>
<xml_diff>
--- a/report.docx
+++ b/report.docx
@@ -1,6 +1,6 @@
 
 <file path=word/document.xml><?xml version="1.0" encoding="utf-8"?>
-<w:document xmlns:wpc="http://schemas.microsoft.com/office/word/2010/wordprocessingCanvas" xmlns:cx="http://schemas.microsoft.com/office/drawing/2014/chartex" xmlns:cx1="http://schemas.microsoft.com/office/drawing/2015/9/8/chartex" xmlns:cx2="http://schemas.microsoft.com/office/drawing/2015/10/21/chartex" xmlns:cx3="http://schemas.microsoft.com/office/drawing/2016/5/9/chartex" xmlns:cx4="http://schemas.microsoft.com/office/drawing/2016/5/10/chartex" xmlns:cx5="http://schemas.microsoft.com/office/drawing/2016/5/11/chartex" xmlns:cx6="http://schemas.microsoft.com/office/drawing/2016/5/12/chartex" xmlns:cx7="http://schemas.microsoft.com/office/drawing/2016/5/13/chartex" xmlns:cx8="http://schemas.microsoft.com/office/drawing/2016/5/14/chartex" xmlns:mc="http://schemas.openxmlformats.org/markup-compatibility/2006" xmlns:aink="http://schemas.microsoft.com/office/drawing/2016/ink" xmlns:am3d="http://schemas.microsoft.com/office/drawing/2017/model3d" xmlns:o="urn:schemas-microsoft-com:office:office" xmlns:r="http://schemas.openxmlformats.org/officeDocument/2006/relationships" xmlns:m="http://schemas.openxmlformats.org/officeDocument/2006/math" xmlns:v="urn:schemas-microsoft-com:vml" xmlns:wp14="http://schemas.microsoft.com/office/word/2010/wordprocessingDrawing" xmlns:wp="http://schemas.openxmlformats.org/drawingml/2006/wordprocessingDrawing" xmlns:w10="urn:schemas-microsoft-com:office:word" xmlns:w="http://schemas.openxmlformats.org/wordprocessingml/2006/main" xmlns:w14="http://schemas.microsoft.com/office/word/2010/wordml" xmlns:w15="http://schemas.microsoft.com/office/word/2012/wordml" xmlns:w16cex="http://schemas.microsoft.com/office/word/2018/wordml/cex" xmlns:w16cid="http://schemas.microsoft.com/office/word/2016/wordml/cid" xmlns:w16="http://schemas.microsoft.com/office/word/2018/wordml" xmlns:w16se="http://schemas.microsoft.com/office/word/2015/wordml/symex" xmlns:wpg="http://schemas.microsoft.com/office/word/2010/wordprocessingGroup" xmlns:wpi="http://schemas.microsoft.com/office/word/2010/wordprocessingInk" xmlns:wne="http://schemas.microsoft.com/office/word/2006/wordml" xmlns:wps="http://schemas.microsoft.com/office/word/2010/wordprocessingShape" mc:Ignorable="w14 w15 w16se w16cid w16 w16cex wp14">
+<w:document xmlns:wpc="http://schemas.microsoft.com/office/word/2010/wordprocessingCanvas" xmlns:cx="http://schemas.microsoft.com/office/drawing/2014/chartex" xmlns:cx1="http://schemas.microsoft.com/office/drawing/2015/9/8/chartex" xmlns:mc="http://schemas.openxmlformats.org/markup-compatibility/2006" xmlns:o="urn:schemas-microsoft-com:office:office" xmlns:r="http://schemas.openxmlformats.org/officeDocument/2006/relationships" xmlns:m="http://schemas.openxmlformats.org/officeDocument/2006/math" xmlns:v="urn:schemas-microsoft-com:vml" xmlns:wp14="http://schemas.microsoft.com/office/word/2010/wordprocessingDrawing" xmlns:wp="http://schemas.openxmlformats.org/drawingml/2006/wordprocessingDrawing" xmlns:w10="urn:schemas-microsoft-com:office:word" xmlns:w="http://schemas.openxmlformats.org/wordprocessingml/2006/main" xmlns:w14="http://schemas.microsoft.com/office/word/2010/wordml" xmlns:w15="http://schemas.microsoft.com/office/word/2012/wordml" xmlns:w16se="http://schemas.microsoft.com/office/word/2015/wordml/symex" xmlns:wpg="http://schemas.microsoft.com/office/word/2010/wordprocessingGroup" xmlns:wpi="http://schemas.microsoft.com/office/word/2010/wordprocessingInk" xmlns:wne="http://schemas.microsoft.com/office/word/2006/wordml" xmlns:wps="http://schemas.microsoft.com/office/word/2010/wordprocessingShape" mc:Ignorable="w14 w15 w16se wp14">
   <w:body>
     <w:p>
       <w:pPr>
@@ -16,7 +16,7 @@
           <w:rFonts w:cs="Arial"/>
           <w:noProof/>
           <w:rtl/>
-          <w:lang w:eastAsia="en-GB"/>
+          <w:lang w:val="en-US"/>
         </w:rPr>
         <w:drawing>
           <wp:anchor distT="0" distB="0" distL="114300" distR="114300" simplePos="0" relativeHeight="251659264" behindDoc="1" locked="0" layoutInCell="1" allowOverlap="1" wp14:anchorId="59C215D2" wp14:editId="05CC027E">
@@ -327,8 +327,19 @@
           <w:lang w:bidi="ar-SY"/>
         </w:rPr>
         <w:tab/>
-        <w:t>اسم الطالب الأول</w:t>
-      </w:r>
+      </w:r>
+      <w:r>
+        <w:rPr>
+          <w:rFonts w:hint="cs"/>
+          <w:sz w:val="36"/>
+          <w:szCs w:val="36"/>
+          <w:rtl/>
+          <w:lang w:bidi="ar-SY"/>
+        </w:rPr>
+        <w:t>فاطمة عثمان</w:t>
+      </w:r>
+      <w:bookmarkStart w:id="0" w:name="_GoBack"/>
+      <w:bookmarkEnd w:id="0"/>
       <w:r>
         <w:rPr>
           <w:rFonts w:hint="cs"/>
@@ -527,7 +538,7 @@
           <w:rtl/>
         </w:rPr>
       </w:pPr>
-      <w:bookmarkStart w:id="0" w:name="_Toc524389460"/>
+      <w:bookmarkStart w:id="1" w:name="_Toc524389460"/>
       <w:r>
         <w:rPr>
           <w:rFonts w:hint="cs"/>
@@ -536,7 +547,7 @@
         <w:lastRenderedPageBreak/>
         <w:t>الملخص التجريدي</w:t>
       </w:r>
-      <w:bookmarkEnd w:id="0"/>
+      <w:bookmarkEnd w:id="1"/>
     </w:p>
     <w:p>
       <w:pPr>
@@ -677,7 +688,7 @@
           <w:rtl/>
         </w:rPr>
       </w:pPr>
-      <w:bookmarkStart w:id="1" w:name="_Toc524389461"/>
+      <w:bookmarkStart w:id="2" w:name="_Toc524389461"/>
       <w:r>
         <w:rPr>
           <w:rFonts w:hint="cs"/>
@@ -686,7 +697,7 @@
         <w:lastRenderedPageBreak/>
         <w:t>جدول المحتويات</w:t>
       </w:r>
-      <w:bookmarkEnd w:id="1"/>
+      <w:bookmarkEnd w:id="2"/>
     </w:p>
     <w:sdt>
       <w:sdtPr>
@@ -1415,7 +1426,17 @@
                 <w:noProof/>
                 <w:rtl/>
               </w:rPr>
-              <w:t>الفصل الثاني: عنوان الفصل الثاني</w:t>
+              <w:t xml:space="preserve">الفصل الثاني: </w:t>
+            </w:r>
+            <w:r>
+              <w:rPr>
+                <w:rStyle w:val="Hyperlink"/>
+                <w:rFonts w:hint="cs"/>
+                <w:noProof/>
+                <w:rtl/>
+                <w:lang w:bidi="ar-SY"/>
+              </w:rPr>
+              <w:t>الدراسة المرجعية</w:t>
             </w:r>
             <w:r>
               <w:rPr>
@@ -1523,7 +1544,24 @@
                 <w:noProof/>
                 <w:rtl/>
               </w:rPr>
-              <w:t>2-1.العنوان الفرعي الأول</w:t>
+              <w:t>2-1.</w:t>
+            </w:r>
+            <w:r>
+              <w:rPr>
+                <w:rStyle w:val="Hyperlink"/>
+                <w:rFonts w:hint="cs"/>
+                <w:noProof/>
+                <w:rtl/>
+              </w:rPr>
+              <w:t>عرض أعمال سابقة مشابهة لفكرة المشروع</w:t>
+            </w:r>
+            <w:r>
+              <w:rPr>
+                <w:rStyle w:val="Hyperlink"/>
+                <w:noProof/>
+                <w:rtl/>
+              </w:rPr>
+              <w:t xml:space="preserve"> </w:t>
             </w:r>
             <w:r>
               <w:rPr>
@@ -2203,7 +2241,7 @@
           <w:rtl/>
         </w:rPr>
       </w:pPr>
-      <w:bookmarkStart w:id="2" w:name="_Toc524389462"/>
+      <w:bookmarkStart w:id="3" w:name="_Toc524389462"/>
       <w:r>
         <w:rPr>
           <w:rFonts w:hint="cs"/>
@@ -2212,7 +2250,7 @@
         <w:lastRenderedPageBreak/>
         <w:t>الفصل الأول: مقدمة</w:t>
       </w:r>
-      <w:bookmarkEnd w:id="2"/>
+      <w:bookmarkEnd w:id="3"/>
     </w:p>
     <w:p>
       <w:pPr>
@@ -2235,7 +2273,7 @@
           <w:rtl/>
         </w:rPr>
       </w:pPr>
-      <w:bookmarkStart w:id="3" w:name="_Toc524389463"/>
+      <w:bookmarkStart w:id="4" w:name="_Toc524389463"/>
       <w:r>
         <w:rPr>
           <w:rFonts w:hint="cs"/>
@@ -2251,7 +2289,7 @@
         </w:rPr>
         <w:t xml:space="preserve"> الفرعي الأول</w:t>
       </w:r>
-      <w:bookmarkEnd w:id="3"/>
+      <w:bookmarkEnd w:id="4"/>
     </w:p>
     <w:p>
       <w:pPr>
@@ -2260,7 +2298,7 @@
           <w:rtl/>
         </w:rPr>
       </w:pPr>
-      <w:bookmarkStart w:id="4" w:name="_Toc524389464"/>
+      <w:bookmarkStart w:id="5" w:name="_Toc524389464"/>
       <w:r>
         <w:rPr>
           <w:rFonts w:hint="cs"/>
@@ -2275,7 +2313,7 @@
         </w:rPr>
         <w:t>الفرعي الثاني</w:t>
       </w:r>
-      <w:bookmarkEnd w:id="4"/>
+      <w:bookmarkEnd w:id="5"/>
     </w:p>
     <w:p>
       <w:pPr>
@@ -4144,7 +4182,7 @@
           <w:rtl/>
         </w:rPr>
       </w:pPr>
-      <w:bookmarkStart w:id="5" w:name="_Toc524389465"/>
+      <w:bookmarkStart w:id="6" w:name="_Toc524389465"/>
       <w:r>
         <w:rPr>
           <w:rFonts w:hint="cs"/>
@@ -4152,7 +4190,7 @@
         </w:rPr>
         <w:t>العنوان الفرعي الثالث: خاتمة</w:t>
       </w:r>
-      <w:bookmarkEnd w:id="5"/>
+      <w:bookmarkEnd w:id="6"/>
     </w:p>
     <w:p>
       <w:pPr>
@@ -4214,7 +4252,7 @@
           <w:rtl/>
         </w:rPr>
       </w:pPr>
-      <w:bookmarkStart w:id="6" w:name="_Toc524389466"/>
+      <w:bookmarkStart w:id="7" w:name="_Toc524389466"/>
       <w:r>
         <w:rPr>
           <w:rFonts w:hint="cs"/>
@@ -4223,21 +4261,14 @@
         <w:lastRenderedPageBreak/>
         <w:t xml:space="preserve">الفصل الثاني: </w:t>
       </w:r>
-      <w:r>
-        <w:rPr>
-          <w:rFonts w:hint="cs"/>
-          <w:rtl/>
-        </w:rPr>
-        <w:t xml:space="preserve">عنوان </w:t>
-      </w:r>
-      <w:r>
-        <w:rPr>
-          <w:rFonts w:hint="cs"/>
-          <w:rtl/>
-        </w:rPr>
-        <w:t>الفصل الثاني</w:t>
-      </w:r>
-      <w:bookmarkEnd w:id="6"/>
+      <w:bookmarkEnd w:id="7"/>
+      <w:r>
+        <w:rPr>
+          <w:rFonts w:hint="cs"/>
+          <w:rtl/>
+        </w:rPr>
+        <w:t>الدراسة المرجعية</w:t>
+      </w:r>
     </w:p>
     <w:p>
       <w:pPr>
@@ -4261,46 +4292,484 @@
           <w:numId w:val="4"/>
         </w:numPr>
         <w:rPr>
-          <w:rtl/>
-        </w:rPr>
-      </w:pPr>
-      <w:bookmarkStart w:id="7" w:name="_Toc524389467"/>
-      <w:r>
-        <w:rPr>
-          <w:rFonts w:hint="cs"/>
-          <w:rtl/>
-        </w:rPr>
-        <w:t>العنوان</w:t>
-      </w:r>
-      <w:r>
-        <w:rPr>
-          <w:rFonts w:hint="cs"/>
-          <w:rtl/>
-        </w:rPr>
-        <w:t xml:space="preserve"> الفرعي </w:t>
-      </w:r>
-      <w:r>
-        <w:rPr>
-          <w:rFonts w:hint="cs"/>
-          <w:rtl/>
-        </w:rPr>
-        <w:t>الأول</w:t>
-      </w:r>
-      <w:bookmarkEnd w:id="7"/>
-    </w:p>
-    <w:p>
-      <w:pPr>
-        <w:rPr>
-          <w:rtl/>
-        </w:rPr>
-      </w:pPr>
-      <w:r>
-        <w:rPr>
-          <w:rFonts w:hint="cs"/>
-          <w:rtl/>
-        </w:rPr>
-        <w:t>تتمة الفصل الثاني</w:t>
-      </w:r>
+          <w:color w:val="4472C4" w:themeColor="accent1"/>
+          <w:sz w:val="36"/>
+          <w:szCs w:val="36"/>
+          <w:rtl/>
+        </w:rPr>
+      </w:pPr>
+      <w:r>
+        <w:rPr>
+          <w:rFonts w:hint="cs"/>
+          <w:color w:val="4472C4" w:themeColor="accent1"/>
+          <w:sz w:val="36"/>
+          <w:szCs w:val="36"/>
+          <w:rtl/>
+        </w:rPr>
+        <w:t>عرض أعمال سابقة مشابهة لفكرة المشروع:</w:t>
+      </w:r>
+    </w:p>
+    <w:p>
+      <w:pPr>
+        <w:rPr>
+          <w:rtl/>
+        </w:rPr>
+      </w:pPr>
+    </w:p>
+    <w:p>
+      <w:pPr>
+        <w:jc w:val="center"/>
+        <w:rPr>
+          <w:rFonts w:ascii="Times New Roman" w:eastAsia="Times New Roman" w:hAnsi="Times New Roman" w:cs="Times New Roman"/>
+          <w:b/>
+          <w:bCs/>
+          <w:color w:val="4472C4" w:themeColor="accent1"/>
+          <w:kern w:val="36"/>
+          <w:sz w:val="32"/>
+          <w:szCs w:val="32"/>
+        </w:rPr>
+      </w:pPr>
+      <w:r>
+        <w:rPr>
+          <w:b/>
+          <w:bCs/>
+          <w:color w:val="4472C4" w:themeColor="accent1"/>
+          <w:sz w:val="32"/>
+          <w:szCs w:val="32"/>
+          <w:lang w:val="en-US"/>
+        </w:rPr>
+        <w:t>1-</w:t>
+      </w:r>
+      <w:r>
+        <w:rPr>
+          <w:rFonts w:ascii="Times New Roman" w:eastAsia="Times New Roman" w:hAnsi="Times New Roman" w:cs="Times New Roman"/>
+          <w:b/>
+          <w:bCs/>
+          <w:color w:val="4472C4" w:themeColor="accent1"/>
+          <w:kern w:val="36"/>
+          <w:sz w:val="32"/>
+          <w:szCs w:val="32"/>
+        </w:rPr>
+        <w:t xml:space="preserve"> Code Hero</w:t>
+      </w:r>
+    </w:p>
+    <w:p>
+      <w:pPr>
+        <w:jc w:val="center"/>
+        <w:rPr>
+          <w:b/>
+          <w:bCs/>
+          <w:color w:val="4472C4" w:themeColor="accent1"/>
+          <w:sz w:val="28"/>
+          <w:szCs w:val="28"/>
+          <w:lang w:val="en-US"/>
+        </w:rPr>
+      </w:pPr>
+    </w:p>
+    <w:p>
+      <w:pPr>
+        <w:rPr>
+          <w:sz w:val="28"/>
+          <w:szCs w:val="28"/>
+          <w:rtl/>
+          <w:lang w:val="en-US" w:bidi="ar-SY"/>
+        </w:rPr>
+      </w:pPr>
+      <w:r>
+        <w:rPr>
+          <w:rFonts w:hint="cs"/>
+          <w:sz w:val="28"/>
+          <w:szCs w:val="28"/>
+          <w:rtl/>
+          <w:lang w:val="en-US" w:bidi="ar-SY"/>
+        </w:rPr>
+        <w:t xml:space="preserve">تتمكن من تعلم البرمجة أثناء اللعب </w:t>
+      </w:r>
+      <w:r>
+        <w:rPr>
+          <w:sz w:val="28"/>
+          <w:szCs w:val="28"/>
+          <w:lang w:val="en-US" w:bidi="ar-SY"/>
+        </w:rPr>
+        <w:t>,</w:t>
+      </w:r>
+      <w:r>
+        <w:rPr>
+          <w:rFonts w:hint="cs"/>
+          <w:sz w:val="28"/>
+          <w:szCs w:val="28"/>
+          <w:rtl/>
+          <w:lang w:val="en-US" w:bidi="ar-SY"/>
+        </w:rPr>
+        <w:t xml:space="preserve"> تت</w:t>
+      </w:r>
+      <w:r>
+        <w:rPr>
+          <w:rFonts w:hint="cs"/>
+          <w:sz w:val="28"/>
+          <w:szCs w:val="28"/>
+          <w:rtl/>
+          <w:lang w:val="en-US" w:bidi="ar-SY"/>
+        </w:rPr>
+        <w:t xml:space="preserve">محور اللعبة حول بطل يحاول انقاذ العالم باستخدم </w:t>
+      </w:r>
+      <w:r>
+        <w:rPr>
+          <w:rFonts w:hint="cs"/>
+          <w:sz w:val="28"/>
+          <w:szCs w:val="28"/>
+          <w:rtl/>
+          <w:lang w:val="en-US" w:bidi="ar-SY"/>
+        </w:rPr>
+        <w:t xml:space="preserve">سلاح معين </w:t>
+      </w:r>
+      <w:r>
+        <w:rPr>
+          <w:sz w:val="28"/>
+          <w:szCs w:val="28"/>
+          <w:lang w:val="en-US" w:bidi="ar-SY"/>
+        </w:rPr>
+        <w:t>,</w:t>
+      </w:r>
+      <w:r>
+        <w:rPr>
+          <w:rFonts w:hint="cs"/>
+          <w:sz w:val="28"/>
+          <w:szCs w:val="28"/>
+          <w:rtl/>
+          <w:lang w:val="en-US" w:bidi="ar-SY"/>
+        </w:rPr>
+        <w:t xml:space="preserve">تتم كتابة الأكواد باستخدام لغة </w:t>
+      </w:r>
+      <w:r>
+        <w:rPr>
+          <w:sz w:val="28"/>
+          <w:szCs w:val="28"/>
+          <w:lang w:val="en-US" w:bidi="ar-SY"/>
+        </w:rPr>
+        <w:t>javascript</w:t>
+      </w:r>
+      <w:r>
+        <w:rPr>
+          <w:rFonts w:hint="cs"/>
+          <w:sz w:val="28"/>
+          <w:szCs w:val="28"/>
+          <w:rtl/>
+          <w:lang w:val="en-US" w:bidi="ar-SY"/>
+        </w:rPr>
+        <w:t xml:space="preserve"> وت</w:t>
+      </w:r>
+      <w:r>
+        <w:rPr>
+          <w:rFonts w:hint="cs"/>
+          <w:sz w:val="28"/>
+          <w:szCs w:val="28"/>
+          <w:rtl/>
+          <w:lang w:val="en-US" w:bidi="ar-SY"/>
+        </w:rPr>
+        <w:t>ساعد</w:t>
+      </w:r>
+      <w:r>
+        <w:rPr>
+          <w:rFonts w:hint="cs"/>
+          <w:sz w:val="28"/>
+          <w:szCs w:val="28"/>
+          <w:rtl/>
+          <w:lang w:val="en-US" w:bidi="ar-SY"/>
+        </w:rPr>
+        <w:t xml:space="preserve"> على اتقان تعلم البرمجة </w:t>
+      </w:r>
+      <w:r>
+        <w:rPr>
+          <w:rFonts w:hint="cs"/>
+          <w:sz w:val="28"/>
+          <w:szCs w:val="28"/>
+          <w:rtl/>
+          <w:lang w:val="en-US" w:bidi="ar-SY"/>
+        </w:rPr>
+        <w:t>كما يحدث التعلم بشكل طبيعي وتدريجي</w:t>
+      </w:r>
+    </w:p>
+    <w:p>
+      <w:pPr>
+        <w:rPr>
+          <w:rtl/>
+          <w:lang w:val="en-US" w:bidi="ar-SY"/>
+        </w:rPr>
+      </w:pPr>
+    </w:p>
+    <w:p>
+      <w:pPr>
+        <w:jc w:val="center"/>
+        <w:rPr>
+          <w:b/>
+          <w:bCs/>
+          <w:color w:val="4472C4" w:themeColor="accent1"/>
+          <w:sz w:val="32"/>
+          <w:szCs w:val="32"/>
+        </w:rPr>
+      </w:pPr>
+      <w:r>
+        <w:rPr>
+          <w:b/>
+          <w:bCs/>
+          <w:color w:val="4472C4" w:themeColor="accent1"/>
+          <w:sz w:val="32"/>
+          <w:szCs w:val="32"/>
+          <w:lang w:val="en-US" w:bidi="ar-SY"/>
+        </w:rPr>
+        <w:t>2-</w:t>
+      </w:r>
+      <w:r>
+        <w:rPr>
+          <w:b/>
+          <w:bCs/>
+          <w:color w:val="4472C4" w:themeColor="accent1"/>
+          <w:sz w:val="32"/>
+          <w:szCs w:val="32"/>
+        </w:rPr>
+        <w:t xml:space="preserve"> LightBot</w:t>
+      </w:r>
+    </w:p>
+    <w:p>
+      <w:pPr>
+        <w:rPr>
+          <w:color w:val="000000" w:themeColor="text1"/>
+          <w:sz w:val="28"/>
+          <w:szCs w:val="28"/>
+          <w:rtl/>
+          <w:lang w:bidi="ar-SY"/>
+        </w:rPr>
+      </w:pPr>
+    </w:p>
+    <w:p>
+      <w:pPr>
+        <w:rPr>
+          <w:sz w:val="28"/>
+          <w:szCs w:val="28"/>
+          <w:rtl/>
+          <w:lang w:bidi="ar-SY"/>
+        </w:rPr>
+      </w:pPr>
+      <w:r>
+        <w:rPr>
+          <w:rFonts w:hint="cs"/>
+          <w:color w:val="000000" w:themeColor="text1"/>
+          <w:sz w:val="28"/>
+          <w:szCs w:val="28"/>
+          <w:rtl/>
+          <w:lang w:bidi="ar-SY"/>
+        </w:rPr>
+        <w:t xml:space="preserve">تتمحور اللعبة حول روبوت تقدم له الارشادات لاضاءة المربعات الزرقاء وأثناء اللعب أنت تتعرف على اساسيات البرمجة دون وعي </w:t>
+      </w:r>
+      <w:r>
+        <w:rPr>
+          <w:color w:val="000000" w:themeColor="text1"/>
+          <w:sz w:val="28"/>
+          <w:szCs w:val="28"/>
+          <w:lang w:val="en-US" w:bidi="ar-SY"/>
+        </w:rPr>
+        <w:t>,</w:t>
+      </w:r>
+      <w:r>
+        <w:rPr>
+          <w:rFonts w:hint="cs"/>
+          <w:color w:val="000000" w:themeColor="text1"/>
+          <w:sz w:val="28"/>
+          <w:szCs w:val="28"/>
+          <w:rtl/>
+          <w:lang w:val="en-US" w:bidi="ar-SY"/>
+        </w:rPr>
+        <w:t>فمن خلال اللعبة تواجه بعض المصطلحات البرمجية مثل الحلقات والشروط</w:t>
+      </w:r>
+      <w:r>
+        <w:rPr>
+          <w:color w:val="000000" w:themeColor="text1"/>
+          <w:sz w:val="28"/>
+          <w:szCs w:val="28"/>
+          <w:lang w:val="en-US" w:bidi="ar-SY"/>
+        </w:rPr>
+        <w:t>,</w:t>
+      </w:r>
+      <w:r>
+        <w:rPr>
+          <w:rFonts w:hint="cs"/>
+          <w:sz w:val="28"/>
+          <w:szCs w:val="28"/>
+          <w:rtl/>
+          <w:lang w:bidi="ar-SY"/>
+        </w:rPr>
+        <w:t>تعد هذه اللعبة مصدرا رائعا للأطفال من جميع الأعمار ل</w:t>
+      </w:r>
+      <w:r>
+        <w:rPr>
+          <w:rFonts w:hint="cs"/>
+          <w:sz w:val="28"/>
+          <w:szCs w:val="28"/>
+          <w:rtl/>
+          <w:lang w:bidi="ar-SY"/>
+        </w:rPr>
+        <w:t>أنه يمكنهم حل الألغاز</w:t>
+      </w:r>
+      <w:r>
+        <w:rPr>
+          <w:rFonts w:hint="cs"/>
+          <w:sz w:val="28"/>
+          <w:szCs w:val="28"/>
+          <w:rtl/>
+          <w:lang w:bidi="ar-SY"/>
+        </w:rPr>
+        <w:t xml:space="preserve"> من خلال البرمجة وتعلم المهارات الحيوية</w:t>
+      </w:r>
+    </w:p>
+    <w:p>
+      <w:pPr>
+        <w:rPr>
+          <w:sz w:val="28"/>
+          <w:szCs w:val="28"/>
+          <w:rtl/>
+          <w:lang w:bidi="ar-SY"/>
+        </w:rPr>
+      </w:pPr>
+    </w:p>
+    <w:p>
+      <w:pPr>
+        <w:jc w:val="center"/>
+        <w:rPr>
+          <w:b/>
+          <w:bCs/>
+          <w:color w:val="4472C4" w:themeColor="accent1"/>
+          <w:sz w:val="32"/>
+          <w:szCs w:val="32"/>
+          <w:lang w:val="en-US" w:bidi="ar-SY"/>
+        </w:rPr>
+      </w:pPr>
+      <w:r>
+        <w:rPr>
+          <w:b/>
+          <w:bCs/>
+          <w:color w:val="4472C4" w:themeColor="accent1"/>
+          <w:sz w:val="32"/>
+          <w:szCs w:val="32"/>
+          <w:lang w:val="en-US" w:bidi="ar-SY"/>
+        </w:rPr>
+        <w:t>3-</w:t>
+      </w:r>
+      <w:r>
+        <w:rPr>
+          <w:b/>
+          <w:bCs/>
+          <w:color w:val="4472C4" w:themeColor="accent1"/>
+          <w:sz w:val="32"/>
+          <w:szCs w:val="32"/>
+        </w:rPr>
+        <w:t xml:space="preserve"> Code combat</w:t>
+      </w:r>
+    </w:p>
+    <w:p>
+      <w:pPr>
+        <w:rPr>
+          <w:sz w:val="28"/>
+          <w:szCs w:val="28"/>
+          <w:rtl/>
+        </w:rPr>
+      </w:pPr>
+    </w:p>
+    <w:p>
+      <w:pPr>
+        <w:rPr>
+          <w:sz w:val="28"/>
+          <w:szCs w:val="28"/>
+          <w:rtl/>
+          <w:lang w:val="en-US" w:bidi="ar-SY"/>
+        </w:rPr>
+      </w:pPr>
+      <w:r>
+        <w:rPr>
+          <w:rFonts w:hint="cs"/>
+          <w:sz w:val="28"/>
+          <w:szCs w:val="28"/>
+          <w:rtl/>
+          <w:lang w:bidi="ar-SY"/>
+        </w:rPr>
+        <w:t>مصدر تعلم ممتع قائم على الألعاب وهي مخصصة للأطفال من سن 8 فما</w:t>
+      </w:r>
+      <w:r>
+        <w:rPr>
+          <w:rFonts w:hint="cs"/>
+          <w:sz w:val="28"/>
+          <w:szCs w:val="28"/>
+          <w:rtl/>
+          <w:lang w:bidi="ar-SY"/>
+        </w:rPr>
+        <w:t xml:space="preserve"> </w:t>
+      </w:r>
+      <w:r>
+        <w:rPr>
+          <w:rFonts w:hint="cs"/>
+          <w:sz w:val="28"/>
+          <w:szCs w:val="28"/>
+          <w:rtl/>
+          <w:lang w:bidi="ar-SY"/>
+        </w:rPr>
+        <w:t xml:space="preserve">فوق حيث يتم تعليم البرمجة بأكملها للطفل أثناء اللعب </w:t>
+      </w:r>
+      <w:r>
+        <w:rPr>
+          <w:sz w:val="28"/>
+          <w:szCs w:val="28"/>
+          <w:lang w:val="en-US" w:bidi="ar-SY"/>
+        </w:rPr>
+        <w:t xml:space="preserve">, </w:t>
+      </w:r>
+      <w:r>
+        <w:rPr>
+          <w:rFonts w:hint="cs"/>
+          <w:sz w:val="28"/>
+          <w:szCs w:val="28"/>
+          <w:rtl/>
+          <w:lang w:val="en-US" w:bidi="ar-SY"/>
+        </w:rPr>
+        <w:t xml:space="preserve"> وكل مايجتاز الطفل مرحلة تزداد الصعوبة </w:t>
+      </w:r>
+      <w:r>
+        <w:rPr>
+          <w:rFonts w:hint="cs"/>
+          <w:sz w:val="28"/>
+          <w:szCs w:val="28"/>
+          <w:rtl/>
+          <w:lang w:val="en-US" w:bidi="ar-SY"/>
+        </w:rPr>
+        <w:t>حيث يتعلم الطفل كتابة الاسطر البرمجية من خلال اللعب</w:t>
+      </w:r>
+    </w:p>
+    <w:p>
+      <w:pPr>
+        <w:rPr>
+          <w:rtl/>
+        </w:rPr>
+      </w:pPr>
+    </w:p>
+    <w:p>
+      <w:pPr>
+        <w:rPr>
+          <w:rtl/>
+        </w:rPr>
+      </w:pPr>
+    </w:p>
+    <w:p>
+      <w:pPr>
+        <w:rPr>
+          <w:rtl/>
+        </w:rPr>
+      </w:pPr>
+    </w:p>
+    <w:p>
+      <w:pPr>
+        <w:rPr>
+          <w:rtl/>
+        </w:rPr>
+      </w:pPr>
     </w:p>
     <w:p>
       <w:pPr>
@@ -4593,6 +5062,48 @@
           <w:rFonts w:hint="cs"/>
           <w:rtl/>
         </w:rPr>
+        <w:t>تتمة الفصل الثاني....</w:t>
+      </w:r>
+    </w:p>
+    <w:p>
+      <w:pPr>
+        <w:rPr>
+          <w:rtl/>
+        </w:rPr>
+      </w:pPr>
+      <w:r>
+        <w:rPr>
+          <w:rFonts w:hint="cs"/>
+          <w:rtl/>
+        </w:rPr>
+        <w:t>تتمة الفصل الثاني....</w:t>
+      </w:r>
+    </w:p>
+    <w:p>
+      <w:pPr>
+        <w:rPr>
+          <w:rtl/>
+        </w:rPr>
+      </w:pPr>
+      <w:r>
+        <w:rPr>
+          <w:rFonts w:hint="cs"/>
+          <w:rtl/>
+        </w:rPr>
+        <w:t>تتمة الفصل الثاني....</w:t>
+      </w:r>
+    </w:p>
+    <w:p>
+      <w:pPr>
+        <w:rPr>
+          <w:rtl/>
+        </w:rPr>
+      </w:pPr>
+      <w:r>
+        <w:rPr>
+          <w:rFonts w:hint="cs"/>
+          <w:rtl/>
+        </w:rPr>
         <w:lastRenderedPageBreak/>
         <w:t>تتمة الفصل الثاني....</w:t>
       </w:r>
@@ -5324,48 +5835,6 @@
           <w:rtl/>
         </w:rPr>
         <w:lastRenderedPageBreak/>
-        <w:t>تتمة الفصل الثاني....</w:t>
-      </w:r>
-    </w:p>
-    <w:p>
-      <w:pPr>
-        <w:rPr>
-          <w:rtl/>
-        </w:rPr>
-      </w:pPr>
-      <w:r>
-        <w:rPr>
-          <w:rFonts w:hint="cs"/>
-          <w:rtl/>
-        </w:rPr>
-        <w:t>تتمة الفصل الثاني....</w:t>
-      </w:r>
-    </w:p>
-    <w:p>
-      <w:pPr>
-        <w:rPr>
-          <w:rtl/>
-        </w:rPr>
-      </w:pPr>
-      <w:r>
-        <w:rPr>
-          <w:rFonts w:hint="cs"/>
-          <w:rtl/>
-        </w:rPr>
-        <w:t>تتمة الفصل الثاني....</w:t>
-      </w:r>
-    </w:p>
-    <w:p>
-      <w:pPr>
-        <w:rPr>
-          <w:rtl/>
-        </w:rPr>
-      </w:pPr>
-      <w:r>
-        <w:rPr>
-          <w:rFonts w:hint="cs"/>
-          <w:rtl/>
-        </w:rPr>
         <w:t>تتمة الفصل الثاني....</w:t>
       </w:r>
     </w:p>
@@ -7205,7 +7674,7 @@
 </file>
 
 <file path=word/endnotes.xml><?xml version="1.0" encoding="utf-8"?>
-<w:endnotes xmlns:wpc="http://schemas.microsoft.com/office/word/2010/wordprocessingCanvas" xmlns:cx="http://schemas.microsoft.com/office/drawing/2014/chartex" xmlns:cx1="http://schemas.microsoft.com/office/drawing/2015/9/8/chartex" xmlns:cx2="http://schemas.microsoft.com/office/drawing/2015/10/21/chartex" xmlns:cx3="http://schemas.microsoft.com/office/drawing/2016/5/9/chartex" xmlns:cx4="http://schemas.microsoft.com/office/drawing/2016/5/10/chartex" xmlns:cx5="http://schemas.microsoft.com/office/drawing/2016/5/11/chartex" xmlns:cx6="http://schemas.microsoft.com/office/drawing/2016/5/12/chartex" xmlns:cx7="http://schemas.microsoft.com/office/drawing/2016/5/13/chartex" xmlns:cx8="http://schemas.microsoft.com/office/drawing/2016/5/14/chartex" xmlns:mc="http://schemas.openxmlformats.org/markup-compatibility/2006" xmlns:aink="http://schemas.microsoft.com/office/drawing/2016/ink" xmlns:am3d="http://schemas.microsoft.com/office/drawing/2017/model3d" xmlns:o="urn:schemas-microsoft-com:office:office" xmlns:r="http://schemas.openxmlformats.org/officeDocument/2006/relationships" xmlns:m="http://schemas.openxmlformats.org/officeDocument/2006/math" xmlns:v="urn:schemas-microsoft-com:vml" xmlns:wp14="http://schemas.microsoft.com/office/word/2010/wordprocessingDrawing" xmlns:wp="http://schemas.openxmlformats.org/drawingml/2006/wordprocessingDrawing" xmlns:w10="urn:schemas-microsoft-com:office:word" xmlns:w="http://schemas.openxmlformats.org/wordprocessingml/2006/main" xmlns:w14="http://schemas.microsoft.com/office/word/2010/wordml" xmlns:w15="http://schemas.microsoft.com/office/word/2012/wordml" xmlns:w16cex="http://schemas.microsoft.com/office/word/2018/wordml/cex" xmlns:w16cid="http://schemas.microsoft.com/office/word/2016/wordml/cid" xmlns:w16="http://schemas.microsoft.com/office/word/2018/wordml" xmlns:w16se="http://schemas.microsoft.com/office/word/2015/wordml/symex" xmlns:wpg="http://schemas.microsoft.com/office/word/2010/wordprocessingGroup" xmlns:wpi="http://schemas.microsoft.com/office/word/2010/wordprocessingInk" xmlns:wne="http://schemas.microsoft.com/office/word/2006/wordml" xmlns:wps="http://schemas.microsoft.com/office/word/2010/wordprocessingShape" mc:Ignorable="w14 w15 w16se w16cid w16 w16cex wp14">
+<w:endnotes xmlns:wpc="http://schemas.microsoft.com/office/word/2010/wordprocessingCanvas" xmlns:cx="http://schemas.microsoft.com/office/drawing/2014/chartex" xmlns:cx1="http://schemas.microsoft.com/office/drawing/2015/9/8/chartex" xmlns:mc="http://schemas.openxmlformats.org/markup-compatibility/2006" xmlns:o="urn:schemas-microsoft-com:office:office" xmlns:r="http://schemas.openxmlformats.org/officeDocument/2006/relationships" xmlns:m="http://schemas.openxmlformats.org/officeDocument/2006/math" xmlns:v="urn:schemas-microsoft-com:vml" xmlns:wp14="http://schemas.microsoft.com/office/word/2010/wordprocessingDrawing" xmlns:wp="http://schemas.openxmlformats.org/drawingml/2006/wordprocessingDrawing" xmlns:w10="urn:schemas-microsoft-com:office:word" xmlns:w="http://schemas.openxmlformats.org/wordprocessingml/2006/main" xmlns:w14="http://schemas.microsoft.com/office/word/2010/wordml" xmlns:w15="http://schemas.microsoft.com/office/word/2012/wordml" xmlns:w16se="http://schemas.microsoft.com/office/word/2015/wordml/symex" xmlns:wpg="http://schemas.microsoft.com/office/word/2010/wordprocessingGroup" xmlns:wpi="http://schemas.microsoft.com/office/word/2010/wordprocessingInk" xmlns:wne="http://schemas.microsoft.com/office/word/2006/wordml" xmlns:wps="http://schemas.microsoft.com/office/word/2010/wordprocessingShape" mc:Ignorable="w14 w15 w16se wp14">
   <w:endnote w:type="separator" w:id="-1">
     <w:p>
       <w:pPr>
@@ -7230,7 +7699,7 @@
 </file>
 
 <file path=word/footer1.xml><?xml version="1.0" encoding="utf-8"?>
-<w:ftr xmlns:wpc="http://schemas.microsoft.com/office/word/2010/wordprocessingCanvas" xmlns:cx="http://schemas.microsoft.com/office/drawing/2014/chartex" xmlns:cx1="http://schemas.microsoft.com/office/drawing/2015/9/8/chartex" xmlns:cx2="http://schemas.microsoft.com/office/drawing/2015/10/21/chartex" xmlns:cx3="http://schemas.microsoft.com/office/drawing/2016/5/9/chartex" xmlns:cx4="http://schemas.microsoft.com/office/drawing/2016/5/10/chartex" xmlns:cx5="http://schemas.microsoft.com/office/drawing/2016/5/11/chartex" xmlns:cx6="http://schemas.microsoft.com/office/drawing/2016/5/12/chartex" xmlns:cx7="http://schemas.microsoft.com/office/drawing/2016/5/13/chartex" xmlns:cx8="http://schemas.microsoft.com/office/drawing/2016/5/14/chartex" xmlns:mc="http://schemas.openxmlformats.org/markup-compatibility/2006" xmlns:aink="http://schemas.microsoft.com/office/drawing/2016/ink" xmlns:am3d="http://schemas.microsoft.com/office/drawing/2017/model3d" xmlns:o="urn:schemas-microsoft-com:office:office" xmlns:r="http://schemas.openxmlformats.org/officeDocument/2006/relationships" xmlns:m="http://schemas.openxmlformats.org/officeDocument/2006/math" xmlns:v="urn:schemas-microsoft-com:vml" xmlns:wp14="http://schemas.microsoft.com/office/word/2010/wordprocessingDrawing" xmlns:wp="http://schemas.openxmlformats.org/drawingml/2006/wordprocessingDrawing" xmlns:w10="urn:schemas-microsoft-com:office:word" xmlns:w="http://schemas.openxmlformats.org/wordprocessingml/2006/main" xmlns:w14="http://schemas.microsoft.com/office/word/2010/wordml" xmlns:w15="http://schemas.microsoft.com/office/word/2012/wordml" xmlns:w16cex="http://schemas.microsoft.com/office/word/2018/wordml/cex" xmlns:w16cid="http://schemas.microsoft.com/office/word/2016/wordml/cid" xmlns:w16="http://schemas.microsoft.com/office/word/2018/wordml" xmlns:w16se="http://schemas.microsoft.com/office/word/2015/wordml/symex" xmlns:wpg="http://schemas.microsoft.com/office/word/2010/wordprocessingGroup" xmlns:wpi="http://schemas.microsoft.com/office/word/2010/wordprocessingInk" xmlns:wne="http://schemas.microsoft.com/office/word/2006/wordml" xmlns:wps="http://schemas.microsoft.com/office/word/2010/wordprocessingShape" mc:Ignorable="w14 w15 w16se w16cid w16 w16cex wp14">
+<w:ftr xmlns:wpc="http://schemas.microsoft.com/office/word/2010/wordprocessingCanvas" xmlns:cx="http://schemas.microsoft.com/office/drawing/2014/chartex" xmlns:cx1="http://schemas.microsoft.com/office/drawing/2015/9/8/chartex" xmlns:mc="http://schemas.openxmlformats.org/markup-compatibility/2006" xmlns:o="urn:schemas-microsoft-com:office:office" xmlns:r="http://schemas.openxmlformats.org/officeDocument/2006/relationships" xmlns:m="http://schemas.openxmlformats.org/officeDocument/2006/math" xmlns:v="urn:schemas-microsoft-com:vml" xmlns:wp14="http://schemas.microsoft.com/office/word/2010/wordprocessingDrawing" xmlns:wp="http://schemas.openxmlformats.org/drawingml/2006/wordprocessingDrawing" xmlns:w10="urn:schemas-microsoft-com:office:word" xmlns:w="http://schemas.openxmlformats.org/wordprocessingml/2006/main" xmlns:w14="http://schemas.microsoft.com/office/word/2010/wordml" xmlns:w15="http://schemas.microsoft.com/office/word/2012/wordml" xmlns:w16se="http://schemas.microsoft.com/office/word/2015/wordml/symex" xmlns:wpg="http://schemas.microsoft.com/office/word/2010/wordprocessingGroup" xmlns:wpi="http://schemas.microsoft.com/office/word/2010/wordprocessingInk" xmlns:wne="http://schemas.microsoft.com/office/word/2006/wordml" xmlns:wps="http://schemas.microsoft.com/office/word/2010/wordprocessingShape" mc:Ignorable="w14 w15 w16se wp14">
   <w:p>
     <w:pPr>
       <w:pStyle w:val="Footer"/>
@@ -7334,7 +7803,7 @@
 </file>
 
 <file path=word/footer2.xml><?xml version="1.0" encoding="utf-8"?>
-<w:ftr xmlns:wpc="http://schemas.microsoft.com/office/word/2010/wordprocessingCanvas" xmlns:cx="http://schemas.microsoft.com/office/drawing/2014/chartex" xmlns:cx1="http://schemas.microsoft.com/office/drawing/2015/9/8/chartex" xmlns:cx2="http://schemas.microsoft.com/office/drawing/2015/10/21/chartex" xmlns:cx3="http://schemas.microsoft.com/office/drawing/2016/5/9/chartex" xmlns:cx4="http://schemas.microsoft.com/office/drawing/2016/5/10/chartex" xmlns:cx5="http://schemas.microsoft.com/office/drawing/2016/5/11/chartex" xmlns:cx6="http://schemas.microsoft.com/office/drawing/2016/5/12/chartex" xmlns:cx7="http://schemas.microsoft.com/office/drawing/2016/5/13/chartex" xmlns:cx8="http://schemas.microsoft.com/office/drawing/2016/5/14/chartex" xmlns:mc="http://schemas.openxmlformats.org/markup-compatibility/2006" xmlns:aink="http://schemas.microsoft.com/office/drawing/2016/ink" xmlns:am3d="http://schemas.microsoft.com/office/drawing/2017/model3d" xmlns:o="urn:schemas-microsoft-com:office:office" xmlns:r="http://schemas.openxmlformats.org/officeDocument/2006/relationships" xmlns:m="http://schemas.openxmlformats.org/officeDocument/2006/math" xmlns:v="urn:schemas-microsoft-com:vml" xmlns:wp14="http://schemas.microsoft.com/office/word/2010/wordprocessingDrawing" xmlns:wp="http://schemas.openxmlformats.org/drawingml/2006/wordprocessingDrawing" xmlns:w10="urn:schemas-microsoft-com:office:word" xmlns:w="http://schemas.openxmlformats.org/wordprocessingml/2006/main" xmlns:w14="http://schemas.microsoft.com/office/word/2010/wordml" xmlns:w15="http://schemas.microsoft.com/office/word/2012/wordml" xmlns:w16cex="http://schemas.microsoft.com/office/word/2018/wordml/cex" xmlns:w16cid="http://schemas.microsoft.com/office/word/2016/wordml/cid" xmlns:w16="http://schemas.microsoft.com/office/word/2018/wordml" xmlns:w16se="http://schemas.microsoft.com/office/word/2015/wordml/symex" xmlns:wpg="http://schemas.microsoft.com/office/word/2010/wordprocessingGroup" xmlns:wpi="http://schemas.microsoft.com/office/word/2010/wordprocessingInk" xmlns:wne="http://schemas.microsoft.com/office/word/2006/wordml" xmlns:wps="http://schemas.microsoft.com/office/word/2010/wordprocessingShape" mc:Ignorable="w14 w15 w16se w16cid w16 w16cex wp14">
+<w:ftr xmlns:wpc="http://schemas.microsoft.com/office/word/2010/wordprocessingCanvas" xmlns:cx="http://schemas.microsoft.com/office/drawing/2014/chartex" xmlns:cx1="http://schemas.microsoft.com/office/drawing/2015/9/8/chartex" xmlns:mc="http://schemas.openxmlformats.org/markup-compatibility/2006" xmlns:o="urn:schemas-microsoft-com:office:office" xmlns:r="http://schemas.openxmlformats.org/officeDocument/2006/relationships" xmlns:m="http://schemas.openxmlformats.org/officeDocument/2006/math" xmlns:v="urn:schemas-microsoft-com:vml" xmlns:wp14="http://schemas.microsoft.com/office/word/2010/wordprocessingDrawing" xmlns:wp="http://schemas.openxmlformats.org/drawingml/2006/wordprocessingDrawing" xmlns:w10="urn:schemas-microsoft-com:office:word" xmlns:w="http://schemas.openxmlformats.org/wordprocessingml/2006/main" xmlns:w14="http://schemas.microsoft.com/office/word/2010/wordml" xmlns:w15="http://schemas.microsoft.com/office/word/2012/wordml" xmlns:w16se="http://schemas.microsoft.com/office/word/2015/wordml/symex" xmlns:wpg="http://schemas.microsoft.com/office/word/2010/wordprocessingGroup" xmlns:wpi="http://schemas.microsoft.com/office/word/2010/wordprocessingInk" xmlns:wne="http://schemas.microsoft.com/office/word/2006/wordml" xmlns:wps="http://schemas.microsoft.com/office/word/2010/wordprocessingShape" mc:Ignorable="w14 w15 w16se wp14">
   <w:p>
     <w:pPr>
       <w:pStyle w:val="Footer"/>
@@ -7394,7 +7863,7 @@
                 <w:bCs/>
                 <w:noProof/>
               </w:rPr>
-              <w:t>16</w:t>
+              <w:t>17</w:t>
             </w:r>
             <w:r>
               <w:rPr>
@@ -7437,7 +7906,7 @@
 </file>
 
 <file path=word/footer3.xml><?xml version="1.0" encoding="utf-8"?>
-<w:ftr xmlns:wpc="http://schemas.microsoft.com/office/word/2010/wordprocessingCanvas" xmlns:cx="http://schemas.microsoft.com/office/drawing/2014/chartex" xmlns:cx1="http://schemas.microsoft.com/office/drawing/2015/9/8/chartex" xmlns:cx2="http://schemas.microsoft.com/office/drawing/2015/10/21/chartex" xmlns:cx3="http://schemas.microsoft.com/office/drawing/2016/5/9/chartex" xmlns:cx4="http://schemas.microsoft.com/office/drawing/2016/5/10/chartex" xmlns:cx5="http://schemas.microsoft.com/office/drawing/2016/5/11/chartex" xmlns:cx6="http://schemas.microsoft.com/office/drawing/2016/5/12/chartex" xmlns:cx7="http://schemas.microsoft.com/office/drawing/2016/5/13/chartex" xmlns:cx8="http://schemas.microsoft.com/office/drawing/2016/5/14/chartex" xmlns:mc="http://schemas.openxmlformats.org/markup-compatibility/2006" xmlns:aink="http://schemas.microsoft.com/office/drawing/2016/ink" xmlns:am3d="http://schemas.microsoft.com/office/drawing/2017/model3d" xmlns:o="urn:schemas-microsoft-com:office:office" xmlns:r="http://schemas.openxmlformats.org/officeDocument/2006/relationships" xmlns:m="http://schemas.openxmlformats.org/officeDocument/2006/math" xmlns:v="urn:schemas-microsoft-com:vml" xmlns:wp14="http://schemas.microsoft.com/office/word/2010/wordprocessingDrawing" xmlns:wp="http://schemas.openxmlformats.org/drawingml/2006/wordprocessingDrawing" xmlns:w10="urn:schemas-microsoft-com:office:word" xmlns:w="http://schemas.openxmlformats.org/wordprocessingml/2006/main" xmlns:w14="http://schemas.microsoft.com/office/word/2010/wordml" xmlns:w15="http://schemas.microsoft.com/office/word/2012/wordml" xmlns:w16cex="http://schemas.microsoft.com/office/word/2018/wordml/cex" xmlns:w16cid="http://schemas.microsoft.com/office/word/2016/wordml/cid" xmlns:w16="http://schemas.microsoft.com/office/word/2018/wordml" xmlns:w16se="http://schemas.microsoft.com/office/word/2015/wordml/symex" xmlns:wpg="http://schemas.microsoft.com/office/word/2010/wordprocessingGroup" xmlns:wpi="http://schemas.microsoft.com/office/word/2010/wordprocessingInk" xmlns:wne="http://schemas.microsoft.com/office/word/2006/wordml" xmlns:wps="http://schemas.microsoft.com/office/word/2010/wordprocessingShape" mc:Ignorable="w14 w15 w16se w16cid w16 w16cex wp14">
+<w:ftr xmlns:wpc="http://schemas.microsoft.com/office/word/2010/wordprocessingCanvas" xmlns:cx="http://schemas.microsoft.com/office/drawing/2014/chartex" xmlns:cx1="http://schemas.microsoft.com/office/drawing/2015/9/8/chartex" xmlns:mc="http://schemas.openxmlformats.org/markup-compatibility/2006" xmlns:o="urn:schemas-microsoft-com:office:office" xmlns:r="http://schemas.openxmlformats.org/officeDocument/2006/relationships" xmlns:m="http://schemas.openxmlformats.org/officeDocument/2006/math" xmlns:v="urn:schemas-microsoft-com:vml" xmlns:wp14="http://schemas.microsoft.com/office/word/2010/wordprocessingDrawing" xmlns:wp="http://schemas.openxmlformats.org/drawingml/2006/wordprocessingDrawing" xmlns:w10="urn:schemas-microsoft-com:office:word" xmlns:w="http://schemas.openxmlformats.org/wordprocessingml/2006/main" xmlns:w14="http://schemas.microsoft.com/office/word/2010/wordml" xmlns:w15="http://schemas.microsoft.com/office/word/2012/wordml" xmlns:w16se="http://schemas.microsoft.com/office/word/2015/wordml/symex" xmlns:wpg="http://schemas.microsoft.com/office/word/2010/wordprocessingGroup" xmlns:wpi="http://schemas.microsoft.com/office/word/2010/wordprocessingInk" xmlns:wne="http://schemas.microsoft.com/office/word/2006/wordml" xmlns:wps="http://schemas.microsoft.com/office/word/2010/wordprocessingShape" mc:Ignorable="w14 w15 w16se wp14">
   <w:p>
     <w:pPr>
       <w:pStyle w:val="Footer"/>
@@ -7456,7 +7925,7 @@
 </file>
 
 <file path=word/footer4.xml><?xml version="1.0" encoding="utf-8"?>
-<w:ftr xmlns:wpc="http://schemas.microsoft.com/office/word/2010/wordprocessingCanvas" xmlns:cx="http://schemas.microsoft.com/office/drawing/2014/chartex" xmlns:cx1="http://schemas.microsoft.com/office/drawing/2015/9/8/chartex" xmlns:cx2="http://schemas.microsoft.com/office/drawing/2015/10/21/chartex" xmlns:cx3="http://schemas.microsoft.com/office/drawing/2016/5/9/chartex" xmlns:cx4="http://schemas.microsoft.com/office/drawing/2016/5/10/chartex" xmlns:cx5="http://schemas.microsoft.com/office/drawing/2016/5/11/chartex" xmlns:cx6="http://schemas.microsoft.com/office/drawing/2016/5/12/chartex" xmlns:cx7="http://schemas.microsoft.com/office/drawing/2016/5/13/chartex" xmlns:cx8="http://schemas.microsoft.com/office/drawing/2016/5/14/chartex" xmlns:mc="http://schemas.openxmlformats.org/markup-compatibility/2006" xmlns:aink="http://schemas.microsoft.com/office/drawing/2016/ink" xmlns:am3d="http://schemas.microsoft.com/office/drawing/2017/model3d" xmlns:o="urn:schemas-microsoft-com:office:office" xmlns:r="http://schemas.openxmlformats.org/officeDocument/2006/relationships" xmlns:m="http://schemas.openxmlformats.org/officeDocument/2006/math" xmlns:v="urn:schemas-microsoft-com:vml" xmlns:wp14="http://schemas.microsoft.com/office/word/2010/wordprocessingDrawing" xmlns:wp="http://schemas.openxmlformats.org/drawingml/2006/wordprocessingDrawing" xmlns:w10="urn:schemas-microsoft-com:office:word" xmlns:w="http://schemas.openxmlformats.org/wordprocessingml/2006/main" xmlns:w14="http://schemas.microsoft.com/office/word/2010/wordml" xmlns:w15="http://schemas.microsoft.com/office/word/2012/wordml" xmlns:w16cex="http://schemas.microsoft.com/office/word/2018/wordml/cex" xmlns:w16cid="http://schemas.microsoft.com/office/word/2016/wordml/cid" xmlns:w16="http://schemas.microsoft.com/office/word/2018/wordml" xmlns:w16se="http://schemas.microsoft.com/office/word/2015/wordml/symex" xmlns:wpg="http://schemas.microsoft.com/office/word/2010/wordprocessingGroup" xmlns:wpi="http://schemas.microsoft.com/office/word/2010/wordprocessingInk" xmlns:wne="http://schemas.microsoft.com/office/word/2006/wordml" xmlns:wps="http://schemas.microsoft.com/office/word/2010/wordprocessingShape" mc:Ignorable="w14 w15 w16se w16cid w16 w16cex wp14">
+<w:ftr xmlns:wpc="http://schemas.microsoft.com/office/word/2010/wordprocessingCanvas" xmlns:cx="http://schemas.microsoft.com/office/drawing/2014/chartex" xmlns:cx1="http://schemas.microsoft.com/office/drawing/2015/9/8/chartex" xmlns:mc="http://schemas.openxmlformats.org/markup-compatibility/2006" xmlns:o="urn:schemas-microsoft-com:office:office" xmlns:r="http://schemas.openxmlformats.org/officeDocument/2006/relationships" xmlns:m="http://schemas.openxmlformats.org/officeDocument/2006/math" xmlns:v="urn:schemas-microsoft-com:vml" xmlns:wp14="http://schemas.microsoft.com/office/word/2010/wordprocessingDrawing" xmlns:wp="http://schemas.openxmlformats.org/drawingml/2006/wordprocessingDrawing" xmlns:w10="urn:schemas-microsoft-com:office:word" xmlns:w="http://schemas.openxmlformats.org/wordprocessingml/2006/main" xmlns:w14="http://schemas.microsoft.com/office/word/2010/wordml" xmlns:w15="http://schemas.microsoft.com/office/word/2012/wordml" xmlns:w16se="http://schemas.microsoft.com/office/word/2015/wordml/symex" xmlns:wpg="http://schemas.microsoft.com/office/word/2010/wordprocessingGroup" xmlns:wpi="http://schemas.microsoft.com/office/word/2010/wordprocessingInk" xmlns:wne="http://schemas.microsoft.com/office/word/2006/wordml" xmlns:wps="http://schemas.microsoft.com/office/word/2010/wordprocessingShape" mc:Ignorable="w14 w15 w16se wp14">
   <w:p>
     <w:pPr>
       <w:pStyle w:val="Footer"/>
@@ -7517,7 +7986,7 @@
                 <w:bCs/>
                 <w:noProof/>
               </w:rPr>
-              <w:t>17</w:t>
+              <w:t>2</w:t>
             </w:r>
             <w:r>
               <w:rPr>
@@ -7560,7 +8029,7 @@
 </file>
 
 <file path=word/footnotes.xml><?xml version="1.0" encoding="utf-8"?>
-<w:footnotes xmlns:wpc="http://schemas.microsoft.com/office/word/2010/wordprocessingCanvas" xmlns:cx="http://schemas.microsoft.com/office/drawing/2014/chartex" xmlns:cx1="http://schemas.microsoft.com/office/drawing/2015/9/8/chartex" xmlns:cx2="http://schemas.microsoft.com/office/drawing/2015/10/21/chartex" xmlns:cx3="http://schemas.microsoft.com/office/drawing/2016/5/9/chartex" xmlns:cx4="http://schemas.microsoft.com/office/drawing/2016/5/10/chartex" xmlns:cx5="http://schemas.microsoft.com/office/drawing/2016/5/11/chartex" xmlns:cx6="http://schemas.microsoft.com/office/drawing/2016/5/12/chartex" xmlns:cx7="http://schemas.microsoft.com/office/drawing/2016/5/13/chartex" xmlns:cx8="http://schemas.microsoft.com/office/drawing/2016/5/14/chartex" xmlns:mc="http://schemas.openxmlformats.org/markup-compatibility/2006" xmlns:aink="http://schemas.microsoft.com/office/drawing/2016/ink" xmlns:am3d="http://schemas.microsoft.com/office/drawing/2017/model3d" xmlns:o="urn:schemas-microsoft-com:office:office" xmlns:r="http://schemas.openxmlformats.org/officeDocument/2006/relationships" xmlns:m="http://schemas.openxmlformats.org/officeDocument/2006/math" xmlns:v="urn:schemas-microsoft-com:vml" xmlns:wp14="http://schemas.microsoft.com/office/word/2010/wordprocessingDrawing" xmlns:wp="http://schemas.openxmlformats.org/drawingml/2006/wordprocessingDrawing" xmlns:w10="urn:schemas-microsoft-com:office:word" xmlns:w="http://schemas.openxmlformats.org/wordprocessingml/2006/main" xmlns:w14="http://schemas.microsoft.com/office/word/2010/wordml" xmlns:w15="http://schemas.microsoft.com/office/word/2012/wordml" xmlns:w16cex="http://schemas.microsoft.com/office/word/2018/wordml/cex" xmlns:w16cid="http://schemas.microsoft.com/office/word/2016/wordml/cid" xmlns:w16="http://schemas.microsoft.com/office/word/2018/wordml" xmlns:w16se="http://schemas.microsoft.com/office/word/2015/wordml/symex" xmlns:wpg="http://schemas.microsoft.com/office/word/2010/wordprocessingGroup" xmlns:wpi="http://schemas.microsoft.com/office/word/2010/wordprocessingInk" xmlns:wne="http://schemas.microsoft.com/office/word/2006/wordml" xmlns:wps="http://schemas.microsoft.com/office/word/2010/wordprocessingShape" mc:Ignorable="w14 w15 w16se w16cid w16 w16cex wp14">
+<w:footnotes xmlns:wpc="http://schemas.microsoft.com/office/word/2010/wordprocessingCanvas" xmlns:cx="http://schemas.microsoft.com/office/drawing/2014/chartex" xmlns:cx1="http://schemas.microsoft.com/office/drawing/2015/9/8/chartex" xmlns:mc="http://schemas.openxmlformats.org/markup-compatibility/2006" xmlns:o="urn:schemas-microsoft-com:office:office" xmlns:r="http://schemas.openxmlformats.org/officeDocument/2006/relationships" xmlns:m="http://schemas.openxmlformats.org/officeDocument/2006/math" xmlns:v="urn:schemas-microsoft-com:vml" xmlns:wp14="http://schemas.microsoft.com/office/word/2010/wordprocessingDrawing" xmlns:wp="http://schemas.openxmlformats.org/drawingml/2006/wordprocessingDrawing" xmlns:w10="urn:schemas-microsoft-com:office:word" xmlns:w="http://schemas.openxmlformats.org/wordprocessingml/2006/main" xmlns:w14="http://schemas.microsoft.com/office/word/2010/wordml" xmlns:w15="http://schemas.microsoft.com/office/word/2012/wordml" xmlns:w16se="http://schemas.microsoft.com/office/word/2015/wordml/symex" xmlns:wpg="http://schemas.microsoft.com/office/word/2010/wordprocessingGroup" xmlns:wpi="http://schemas.microsoft.com/office/word/2010/wordprocessingInk" xmlns:wne="http://schemas.microsoft.com/office/word/2006/wordml" xmlns:wps="http://schemas.microsoft.com/office/word/2010/wordprocessingShape" mc:Ignorable="w14 w15 w16se wp14">
   <w:footnote w:type="separator" w:id="-1">
     <w:p>
       <w:pPr>
@@ -7585,7 +8054,7 @@
 </file>
 
 <file path=word/header1.xml><?xml version="1.0" encoding="utf-8"?>
-<w:hdr xmlns:wpc="http://schemas.microsoft.com/office/word/2010/wordprocessingCanvas" xmlns:cx="http://schemas.microsoft.com/office/drawing/2014/chartex" xmlns:cx1="http://schemas.microsoft.com/office/drawing/2015/9/8/chartex" xmlns:cx2="http://schemas.microsoft.com/office/drawing/2015/10/21/chartex" xmlns:cx3="http://schemas.microsoft.com/office/drawing/2016/5/9/chartex" xmlns:cx4="http://schemas.microsoft.com/office/drawing/2016/5/10/chartex" xmlns:cx5="http://schemas.microsoft.com/office/drawing/2016/5/11/chartex" xmlns:cx6="http://schemas.microsoft.com/office/drawing/2016/5/12/chartex" xmlns:cx7="http://schemas.microsoft.com/office/drawing/2016/5/13/chartex" xmlns:cx8="http://schemas.microsoft.com/office/drawing/2016/5/14/chartex" xmlns:mc="http://schemas.openxmlformats.org/markup-compatibility/2006" xmlns:aink="http://schemas.microsoft.com/office/drawing/2016/ink" xmlns:am3d="http://schemas.microsoft.com/office/drawing/2017/model3d" xmlns:o="urn:schemas-microsoft-com:office:office" xmlns:r="http://schemas.openxmlformats.org/officeDocument/2006/relationships" xmlns:m="http://schemas.openxmlformats.org/officeDocument/2006/math" xmlns:v="urn:schemas-microsoft-com:vml" xmlns:wp14="http://schemas.microsoft.com/office/word/2010/wordprocessingDrawing" xmlns:wp="http://schemas.openxmlformats.org/drawingml/2006/wordprocessingDrawing" xmlns:w10="urn:schemas-microsoft-com:office:word" xmlns:w="http://schemas.openxmlformats.org/wordprocessingml/2006/main" xmlns:w14="http://schemas.microsoft.com/office/word/2010/wordml" xmlns:w15="http://schemas.microsoft.com/office/word/2012/wordml" xmlns:w16cex="http://schemas.microsoft.com/office/word/2018/wordml/cex" xmlns:w16cid="http://schemas.microsoft.com/office/word/2016/wordml/cid" xmlns:w16="http://schemas.microsoft.com/office/word/2018/wordml" xmlns:w16se="http://schemas.microsoft.com/office/word/2015/wordml/symex" xmlns:wpg="http://schemas.microsoft.com/office/word/2010/wordprocessingGroup" xmlns:wpi="http://schemas.microsoft.com/office/word/2010/wordprocessingInk" xmlns:wne="http://schemas.microsoft.com/office/word/2006/wordml" xmlns:wps="http://schemas.microsoft.com/office/word/2010/wordprocessingShape" mc:Ignorable="w14 w15 w16se w16cid w16 w16cex wp14">
+<w:hdr xmlns:wpc="http://schemas.microsoft.com/office/word/2010/wordprocessingCanvas" xmlns:cx="http://schemas.microsoft.com/office/drawing/2014/chartex" xmlns:cx1="http://schemas.microsoft.com/office/drawing/2015/9/8/chartex" xmlns:mc="http://schemas.openxmlformats.org/markup-compatibility/2006" xmlns:o="urn:schemas-microsoft-com:office:office" xmlns:r="http://schemas.openxmlformats.org/officeDocument/2006/relationships" xmlns:m="http://schemas.openxmlformats.org/officeDocument/2006/math" xmlns:v="urn:schemas-microsoft-com:vml" xmlns:wp14="http://schemas.microsoft.com/office/word/2010/wordprocessingDrawing" xmlns:wp="http://schemas.openxmlformats.org/drawingml/2006/wordprocessingDrawing" xmlns:w10="urn:schemas-microsoft-com:office:word" xmlns:w="http://schemas.openxmlformats.org/wordprocessingml/2006/main" xmlns:w14="http://schemas.microsoft.com/office/word/2010/wordml" xmlns:w15="http://schemas.microsoft.com/office/word/2012/wordml" xmlns:w16se="http://schemas.microsoft.com/office/word/2015/wordml/symex" xmlns:wpg="http://schemas.microsoft.com/office/word/2010/wordprocessingGroup" xmlns:wpi="http://schemas.microsoft.com/office/word/2010/wordprocessingInk" xmlns:wne="http://schemas.microsoft.com/office/word/2006/wordml" xmlns:wps="http://schemas.microsoft.com/office/word/2010/wordprocessingShape" mc:Ignorable="w14 w15 w16se wp14">
   <w:p>
     <w:pPr>
       <w:pStyle w:val="Header"/>
@@ -7608,7 +8077,7 @@
 </file>
 
 <file path=word/header2.xml><?xml version="1.0" encoding="utf-8"?>
-<w:hdr xmlns:wpc="http://schemas.microsoft.com/office/word/2010/wordprocessingCanvas" xmlns:cx="http://schemas.microsoft.com/office/drawing/2014/chartex" xmlns:cx1="http://schemas.microsoft.com/office/drawing/2015/9/8/chartex" xmlns:cx2="http://schemas.microsoft.com/office/drawing/2015/10/21/chartex" xmlns:cx3="http://schemas.microsoft.com/office/drawing/2016/5/9/chartex" xmlns:cx4="http://schemas.microsoft.com/office/drawing/2016/5/10/chartex" xmlns:cx5="http://schemas.microsoft.com/office/drawing/2016/5/11/chartex" xmlns:cx6="http://schemas.microsoft.com/office/drawing/2016/5/12/chartex" xmlns:cx7="http://schemas.microsoft.com/office/drawing/2016/5/13/chartex" xmlns:cx8="http://schemas.microsoft.com/office/drawing/2016/5/14/chartex" xmlns:mc="http://schemas.openxmlformats.org/markup-compatibility/2006" xmlns:aink="http://schemas.microsoft.com/office/drawing/2016/ink" xmlns:am3d="http://schemas.microsoft.com/office/drawing/2017/model3d" xmlns:o="urn:schemas-microsoft-com:office:office" xmlns:r="http://schemas.openxmlformats.org/officeDocument/2006/relationships" xmlns:m="http://schemas.openxmlformats.org/officeDocument/2006/math" xmlns:v="urn:schemas-microsoft-com:vml" xmlns:wp14="http://schemas.microsoft.com/office/word/2010/wordprocessingDrawing" xmlns:wp="http://schemas.openxmlformats.org/drawingml/2006/wordprocessingDrawing" xmlns:w10="urn:schemas-microsoft-com:office:word" xmlns:w="http://schemas.openxmlformats.org/wordprocessingml/2006/main" xmlns:w14="http://schemas.microsoft.com/office/word/2010/wordml" xmlns:w15="http://schemas.microsoft.com/office/word/2012/wordml" xmlns:w16cex="http://schemas.microsoft.com/office/word/2018/wordml/cex" xmlns:w16cid="http://schemas.microsoft.com/office/word/2016/wordml/cid" xmlns:w16="http://schemas.microsoft.com/office/word/2018/wordml" xmlns:w16se="http://schemas.microsoft.com/office/word/2015/wordml/symex" xmlns:wpg="http://schemas.microsoft.com/office/word/2010/wordprocessingGroup" xmlns:wpi="http://schemas.microsoft.com/office/word/2010/wordprocessingInk" xmlns:wne="http://schemas.microsoft.com/office/word/2006/wordml" xmlns:wps="http://schemas.microsoft.com/office/word/2010/wordprocessingShape" mc:Ignorable="w14 w15 w16se w16cid w16 w16cex wp14">
+<w:hdr xmlns:wpc="http://schemas.microsoft.com/office/word/2010/wordprocessingCanvas" xmlns:cx="http://schemas.microsoft.com/office/drawing/2014/chartex" xmlns:cx1="http://schemas.microsoft.com/office/drawing/2015/9/8/chartex" xmlns:mc="http://schemas.openxmlformats.org/markup-compatibility/2006" xmlns:o="urn:schemas-microsoft-com:office:office" xmlns:r="http://schemas.openxmlformats.org/officeDocument/2006/relationships" xmlns:m="http://schemas.openxmlformats.org/officeDocument/2006/math" xmlns:v="urn:schemas-microsoft-com:vml" xmlns:wp14="http://schemas.microsoft.com/office/word/2010/wordprocessingDrawing" xmlns:wp="http://schemas.openxmlformats.org/drawingml/2006/wordprocessingDrawing" xmlns:w10="urn:schemas-microsoft-com:office:word" xmlns:w="http://schemas.openxmlformats.org/wordprocessingml/2006/main" xmlns:w14="http://schemas.microsoft.com/office/word/2010/wordml" xmlns:w15="http://schemas.microsoft.com/office/word/2012/wordml" xmlns:w16se="http://schemas.microsoft.com/office/word/2015/wordml/symex" xmlns:wpg="http://schemas.microsoft.com/office/word/2010/wordprocessingGroup" xmlns:wpi="http://schemas.microsoft.com/office/word/2010/wordprocessingInk" xmlns:wne="http://schemas.microsoft.com/office/word/2006/wordml" xmlns:wps="http://schemas.microsoft.com/office/word/2010/wordprocessingShape" mc:Ignorable="w14 w15 w16se wp14">
   <w:p>
     <w:pPr>
       <w:pStyle w:val="Header"/>
@@ -7632,7 +8101,7 @@
 </file>
 
 <file path=word/header3.xml><?xml version="1.0" encoding="utf-8"?>
-<w:hdr xmlns:wpc="http://schemas.microsoft.com/office/word/2010/wordprocessingCanvas" xmlns:cx="http://schemas.microsoft.com/office/drawing/2014/chartex" xmlns:cx1="http://schemas.microsoft.com/office/drawing/2015/9/8/chartex" xmlns:cx2="http://schemas.microsoft.com/office/drawing/2015/10/21/chartex" xmlns:cx3="http://schemas.microsoft.com/office/drawing/2016/5/9/chartex" xmlns:cx4="http://schemas.microsoft.com/office/drawing/2016/5/10/chartex" xmlns:cx5="http://schemas.microsoft.com/office/drawing/2016/5/11/chartex" xmlns:cx6="http://schemas.microsoft.com/office/drawing/2016/5/12/chartex" xmlns:cx7="http://schemas.microsoft.com/office/drawing/2016/5/13/chartex" xmlns:cx8="http://schemas.microsoft.com/office/drawing/2016/5/14/chartex" xmlns:mc="http://schemas.openxmlformats.org/markup-compatibility/2006" xmlns:aink="http://schemas.microsoft.com/office/drawing/2016/ink" xmlns:am3d="http://schemas.microsoft.com/office/drawing/2017/model3d" xmlns:o="urn:schemas-microsoft-com:office:office" xmlns:r="http://schemas.openxmlformats.org/officeDocument/2006/relationships" xmlns:m="http://schemas.openxmlformats.org/officeDocument/2006/math" xmlns:v="urn:schemas-microsoft-com:vml" xmlns:wp14="http://schemas.microsoft.com/office/word/2010/wordprocessingDrawing" xmlns:wp="http://schemas.openxmlformats.org/drawingml/2006/wordprocessingDrawing" xmlns:w10="urn:schemas-microsoft-com:office:word" xmlns:w="http://schemas.openxmlformats.org/wordprocessingml/2006/main" xmlns:w14="http://schemas.microsoft.com/office/word/2010/wordml" xmlns:w15="http://schemas.microsoft.com/office/word/2012/wordml" xmlns:w16cex="http://schemas.microsoft.com/office/word/2018/wordml/cex" xmlns:w16cid="http://schemas.microsoft.com/office/word/2016/wordml/cid" xmlns:w16="http://schemas.microsoft.com/office/word/2018/wordml" xmlns:w16se="http://schemas.microsoft.com/office/word/2015/wordml/symex" xmlns:wpg="http://schemas.microsoft.com/office/word/2010/wordprocessingGroup" xmlns:wpi="http://schemas.microsoft.com/office/word/2010/wordprocessingInk" xmlns:wne="http://schemas.microsoft.com/office/word/2006/wordml" xmlns:wps="http://schemas.microsoft.com/office/word/2010/wordprocessingShape" mc:Ignorable="w14 w15 w16se w16cid w16 w16cex wp14">
+<w:hdr xmlns:wpc="http://schemas.microsoft.com/office/word/2010/wordprocessingCanvas" xmlns:cx="http://schemas.microsoft.com/office/drawing/2014/chartex" xmlns:cx1="http://schemas.microsoft.com/office/drawing/2015/9/8/chartex" xmlns:mc="http://schemas.openxmlformats.org/markup-compatibility/2006" xmlns:o="urn:schemas-microsoft-com:office:office" xmlns:r="http://schemas.openxmlformats.org/officeDocument/2006/relationships" xmlns:m="http://schemas.openxmlformats.org/officeDocument/2006/math" xmlns:v="urn:schemas-microsoft-com:vml" xmlns:wp14="http://schemas.microsoft.com/office/word/2010/wordprocessingDrawing" xmlns:wp="http://schemas.openxmlformats.org/drawingml/2006/wordprocessingDrawing" xmlns:w10="urn:schemas-microsoft-com:office:word" xmlns:w="http://schemas.openxmlformats.org/wordprocessingml/2006/main" xmlns:w14="http://schemas.microsoft.com/office/word/2010/wordml" xmlns:w15="http://schemas.microsoft.com/office/word/2012/wordml" xmlns:w16se="http://schemas.microsoft.com/office/word/2015/wordml/symex" xmlns:wpg="http://schemas.microsoft.com/office/word/2010/wordprocessingGroup" xmlns:wpi="http://schemas.microsoft.com/office/word/2010/wordprocessingInk" xmlns:wne="http://schemas.microsoft.com/office/word/2006/wordml" xmlns:wps="http://schemas.microsoft.com/office/word/2010/wordprocessingShape" mc:Ignorable="w14 w15 w16se wp14">
   <w:p>
     <w:pPr>
       <w:pStyle w:val="Header"/>
@@ -7664,7 +8133,7 @@
 </file>
 
 <file path=word/header4.xml><?xml version="1.0" encoding="utf-8"?>
-<w:hdr xmlns:wpc="http://schemas.microsoft.com/office/word/2010/wordprocessingCanvas" xmlns:cx="http://schemas.microsoft.com/office/drawing/2014/chartex" xmlns:cx1="http://schemas.microsoft.com/office/drawing/2015/9/8/chartex" xmlns:cx2="http://schemas.microsoft.com/office/drawing/2015/10/21/chartex" xmlns:cx3="http://schemas.microsoft.com/office/drawing/2016/5/9/chartex" xmlns:cx4="http://schemas.microsoft.com/office/drawing/2016/5/10/chartex" xmlns:cx5="http://schemas.microsoft.com/office/drawing/2016/5/11/chartex" xmlns:cx6="http://schemas.microsoft.com/office/drawing/2016/5/12/chartex" xmlns:cx7="http://schemas.microsoft.com/office/drawing/2016/5/13/chartex" xmlns:cx8="http://schemas.microsoft.com/office/drawing/2016/5/14/chartex" xmlns:mc="http://schemas.openxmlformats.org/markup-compatibility/2006" xmlns:aink="http://schemas.microsoft.com/office/drawing/2016/ink" xmlns:am3d="http://schemas.microsoft.com/office/drawing/2017/model3d" xmlns:o="urn:schemas-microsoft-com:office:office" xmlns:r="http://schemas.openxmlformats.org/officeDocument/2006/relationships" xmlns:m="http://schemas.openxmlformats.org/officeDocument/2006/math" xmlns:v="urn:schemas-microsoft-com:vml" xmlns:wp14="http://schemas.microsoft.com/office/word/2010/wordprocessingDrawing" xmlns:wp="http://schemas.openxmlformats.org/drawingml/2006/wordprocessingDrawing" xmlns:w10="urn:schemas-microsoft-com:office:word" xmlns:w="http://schemas.openxmlformats.org/wordprocessingml/2006/main" xmlns:w14="http://schemas.microsoft.com/office/word/2010/wordml" xmlns:w15="http://schemas.microsoft.com/office/word/2012/wordml" xmlns:w16cex="http://schemas.microsoft.com/office/word/2018/wordml/cex" xmlns:w16cid="http://schemas.microsoft.com/office/word/2016/wordml/cid" xmlns:w16="http://schemas.microsoft.com/office/word/2018/wordml" xmlns:w16se="http://schemas.microsoft.com/office/word/2015/wordml/symex" xmlns:wpg="http://schemas.microsoft.com/office/word/2010/wordprocessingGroup" xmlns:wpi="http://schemas.microsoft.com/office/word/2010/wordprocessingInk" xmlns:wne="http://schemas.microsoft.com/office/word/2006/wordml" xmlns:wps="http://schemas.microsoft.com/office/word/2010/wordprocessingShape" mc:Ignorable="w14 w15 w16se w16cid w16 w16cex wp14">
+<w:hdr xmlns:wpc="http://schemas.microsoft.com/office/word/2010/wordprocessingCanvas" xmlns:cx="http://schemas.microsoft.com/office/drawing/2014/chartex" xmlns:cx1="http://schemas.microsoft.com/office/drawing/2015/9/8/chartex" xmlns:mc="http://schemas.openxmlformats.org/markup-compatibility/2006" xmlns:o="urn:schemas-microsoft-com:office:office" xmlns:r="http://schemas.openxmlformats.org/officeDocument/2006/relationships" xmlns:m="http://schemas.openxmlformats.org/officeDocument/2006/math" xmlns:v="urn:schemas-microsoft-com:vml" xmlns:wp14="http://schemas.microsoft.com/office/word/2010/wordprocessingDrawing" xmlns:wp="http://schemas.openxmlformats.org/drawingml/2006/wordprocessingDrawing" xmlns:w10="urn:schemas-microsoft-com:office:word" xmlns:w="http://schemas.openxmlformats.org/wordprocessingml/2006/main" xmlns:w14="http://schemas.microsoft.com/office/word/2010/wordml" xmlns:w15="http://schemas.microsoft.com/office/word/2012/wordml" xmlns:w16se="http://schemas.microsoft.com/office/word/2015/wordml/symex" xmlns:wpg="http://schemas.microsoft.com/office/word/2010/wordprocessingGroup" xmlns:wpi="http://schemas.microsoft.com/office/word/2010/wordprocessingInk" xmlns:wne="http://schemas.microsoft.com/office/word/2006/wordml" xmlns:wps="http://schemas.microsoft.com/office/word/2010/wordprocessingShape" mc:Ignorable="w14 w15 w16se wp14">
   <w:p>
     <w:pPr>
       <w:pStyle w:val="Header"/>
@@ -7688,7 +8157,7 @@
 </file>
 
 <file path=word/header5.xml><?xml version="1.0" encoding="utf-8"?>
-<w:hdr xmlns:wpc="http://schemas.microsoft.com/office/word/2010/wordprocessingCanvas" xmlns:cx="http://schemas.microsoft.com/office/drawing/2014/chartex" xmlns:cx1="http://schemas.microsoft.com/office/drawing/2015/9/8/chartex" xmlns:cx2="http://schemas.microsoft.com/office/drawing/2015/10/21/chartex" xmlns:cx3="http://schemas.microsoft.com/office/drawing/2016/5/9/chartex" xmlns:cx4="http://schemas.microsoft.com/office/drawing/2016/5/10/chartex" xmlns:cx5="http://schemas.microsoft.com/office/drawing/2016/5/11/chartex" xmlns:cx6="http://schemas.microsoft.com/office/drawing/2016/5/12/chartex" xmlns:cx7="http://schemas.microsoft.com/office/drawing/2016/5/13/chartex" xmlns:cx8="http://schemas.microsoft.com/office/drawing/2016/5/14/chartex" xmlns:mc="http://schemas.openxmlformats.org/markup-compatibility/2006" xmlns:aink="http://schemas.microsoft.com/office/drawing/2016/ink" xmlns:am3d="http://schemas.microsoft.com/office/drawing/2017/model3d" xmlns:o="urn:schemas-microsoft-com:office:office" xmlns:r="http://schemas.openxmlformats.org/officeDocument/2006/relationships" xmlns:m="http://schemas.openxmlformats.org/officeDocument/2006/math" xmlns:v="urn:schemas-microsoft-com:vml" xmlns:wp14="http://schemas.microsoft.com/office/word/2010/wordprocessingDrawing" xmlns:wp="http://schemas.openxmlformats.org/drawingml/2006/wordprocessingDrawing" xmlns:w10="urn:schemas-microsoft-com:office:word" xmlns:w="http://schemas.openxmlformats.org/wordprocessingml/2006/main" xmlns:w14="http://schemas.microsoft.com/office/word/2010/wordml" xmlns:w15="http://schemas.microsoft.com/office/word/2012/wordml" xmlns:w16cex="http://schemas.microsoft.com/office/word/2018/wordml/cex" xmlns:w16cid="http://schemas.microsoft.com/office/word/2016/wordml/cid" xmlns:w16="http://schemas.microsoft.com/office/word/2018/wordml" xmlns:w16se="http://schemas.microsoft.com/office/word/2015/wordml/symex" xmlns:wpg="http://schemas.microsoft.com/office/word/2010/wordprocessingGroup" xmlns:wpi="http://schemas.microsoft.com/office/word/2010/wordprocessingInk" xmlns:wne="http://schemas.microsoft.com/office/word/2006/wordml" xmlns:wps="http://schemas.microsoft.com/office/word/2010/wordprocessingShape" mc:Ignorable="w14 w15 w16se w16cid w16 w16cex wp14">
+<w:hdr xmlns:wpc="http://schemas.microsoft.com/office/word/2010/wordprocessingCanvas" xmlns:cx="http://schemas.microsoft.com/office/drawing/2014/chartex" xmlns:cx1="http://schemas.microsoft.com/office/drawing/2015/9/8/chartex" xmlns:mc="http://schemas.openxmlformats.org/markup-compatibility/2006" xmlns:o="urn:schemas-microsoft-com:office:office" xmlns:r="http://schemas.openxmlformats.org/officeDocument/2006/relationships" xmlns:m="http://schemas.openxmlformats.org/officeDocument/2006/math" xmlns:v="urn:schemas-microsoft-com:vml" xmlns:wp14="http://schemas.microsoft.com/office/word/2010/wordprocessingDrawing" xmlns:wp="http://schemas.openxmlformats.org/drawingml/2006/wordprocessingDrawing" xmlns:w10="urn:schemas-microsoft-com:office:word" xmlns:w="http://schemas.openxmlformats.org/wordprocessingml/2006/main" xmlns:w14="http://schemas.microsoft.com/office/word/2010/wordml" xmlns:w15="http://schemas.microsoft.com/office/word/2012/wordml" xmlns:w16se="http://schemas.microsoft.com/office/word/2015/wordml/symex" xmlns:wpg="http://schemas.microsoft.com/office/word/2010/wordprocessingGroup" xmlns:wpi="http://schemas.microsoft.com/office/word/2010/wordprocessingInk" xmlns:wne="http://schemas.microsoft.com/office/word/2006/wordml" xmlns:wps="http://schemas.microsoft.com/office/word/2010/wordprocessingShape" mc:Ignorable="w14 w15 w16se wp14">
   <w:p>
     <w:pPr>
       <w:pStyle w:val="Header"/>
@@ -7702,7 +8171,7 @@
 </file>
 
 <file path=word/header6.xml><?xml version="1.0" encoding="utf-8"?>
-<w:hdr xmlns:wpc="http://schemas.microsoft.com/office/word/2010/wordprocessingCanvas" xmlns:cx="http://schemas.microsoft.com/office/drawing/2014/chartex" xmlns:cx1="http://schemas.microsoft.com/office/drawing/2015/9/8/chartex" xmlns:cx2="http://schemas.microsoft.com/office/drawing/2015/10/21/chartex" xmlns:cx3="http://schemas.microsoft.com/office/drawing/2016/5/9/chartex" xmlns:cx4="http://schemas.microsoft.com/office/drawing/2016/5/10/chartex" xmlns:cx5="http://schemas.microsoft.com/office/drawing/2016/5/11/chartex" xmlns:cx6="http://schemas.microsoft.com/office/drawing/2016/5/12/chartex" xmlns:cx7="http://schemas.microsoft.com/office/drawing/2016/5/13/chartex" xmlns:cx8="http://schemas.microsoft.com/office/drawing/2016/5/14/chartex" xmlns:mc="http://schemas.openxmlformats.org/markup-compatibility/2006" xmlns:aink="http://schemas.microsoft.com/office/drawing/2016/ink" xmlns:am3d="http://schemas.microsoft.com/office/drawing/2017/model3d" xmlns:o="urn:schemas-microsoft-com:office:office" xmlns:r="http://schemas.openxmlformats.org/officeDocument/2006/relationships" xmlns:m="http://schemas.openxmlformats.org/officeDocument/2006/math" xmlns:v="urn:schemas-microsoft-com:vml" xmlns:wp14="http://schemas.microsoft.com/office/word/2010/wordprocessingDrawing" xmlns:wp="http://schemas.openxmlformats.org/drawingml/2006/wordprocessingDrawing" xmlns:w10="urn:schemas-microsoft-com:office:word" xmlns:w="http://schemas.openxmlformats.org/wordprocessingml/2006/main" xmlns:w14="http://schemas.microsoft.com/office/word/2010/wordml" xmlns:w15="http://schemas.microsoft.com/office/word/2012/wordml" xmlns:w16cex="http://schemas.microsoft.com/office/word/2018/wordml/cex" xmlns:w16cid="http://schemas.microsoft.com/office/word/2016/wordml/cid" xmlns:w16="http://schemas.microsoft.com/office/word/2018/wordml" xmlns:w16se="http://schemas.microsoft.com/office/word/2015/wordml/symex" xmlns:wpg="http://schemas.microsoft.com/office/word/2010/wordprocessingGroup" xmlns:wpi="http://schemas.microsoft.com/office/word/2010/wordprocessingInk" xmlns:wne="http://schemas.microsoft.com/office/word/2006/wordml" xmlns:wps="http://schemas.microsoft.com/office/word/2010/wordprocessingShape" mc:Ignorable="w14 w15 w16se w16cid w16 w16cex wp14">
+<w:hdr xmlns:wpc="http://schemas.microsoft.com/office/word/2010/wordprocessingCanvas" xmlns:cx="http://schemas.microsoft.com/office/drawing/2014/chartex" xmlns:cx1="http://schemas.microsoft.com/office/drawing/2015/9/8/chartex" xmlns:mc="http://schemas.openxmlformats.org/markup-compatibility/2006" xmlns:o="urn:schemas-microsoft-com:office:office" xmlns:r="http://schemas.openxmlformats.org/officeDocument/2006/relationships" xmlns:m="http://schemas.openxmlformats.org/officeDocument/2006/math" xmlns:v="urn:schemas-microsoft-com:vml" xmlns:wp14="http://schemas.microsoft.com/office/word/2010/wordprocessingDrawing" xmlns:wp="http://schemas.openxmlformats.org/drawingml/2006/wordprocessingDrawing" xmlns:w10="urn:schemas-microsoft-com:office:word" xmlns:w="http://schemas.openxmlformats.org/wordprocessingml/2006/main" xmlns:w14="http://schemas.microsoft.com/office/word/2010/wordml" xmlns:w15="http://schemas.microsoft.com/office/word/2012/wordml" xmlns:w16se="http://schemas.microsoft.com/office/word/2015/wordml/symex" xmlns:wpg="http://schemas.microsoft.com/office/word/2010/wordprocessingGroup" xmlns:wpi="http://schemas.microsoft.com/office/word/2010/wordprocessingInk" xmlns:wne="http://schemas.microsoft.com/office/word/2006/wordml" xmlns:wps="http://schemas.microsoft.com/office/word/2010/wordprocessingShape" mc:Ignorable="w14 w15 w16se wp14">
   <w:p>
     <w:pPr>
       <w:pStyle w:val="Header"/>
@@ -7726,7 +8195,7 @@
 </file>
 
 <file path=word/header7.xml><?xml version="1.0" encoding="utf-8"?>
-<w:hdr xmlns:wpc="http://schemas.microsoft.com/office/word/2010/wordprocessingCanvas" xmlns:cx="http://schemas.microsoft.com/office/drawing/2014/chartex" xmlns:cx1="http://schemas.microsoft.com/office/drawing/2015/9/8/chartex" xmlns:cx2="http://schemas.microsoft.com/office/drawing/2015/10/21/chartex" xmlns:cx3="http://schemas.microsoft.com/office/drawing/2016/5/9/chartex" xmlns:cx4="http://schemas.microsoft.com/office/drawing/2016/5/10/chartex" xmlns:cx5="http://schemas.microsoft.com/office/drawing/2016/5/11/chartex" xmlns:cx6="http://schemas.microsoft.com/office/drawing/2016/5/12/chartex" xmlns:cx7="http://schemas.microsoft.com/office/drawing/2016/5/13/chartex" xmlns:cx8="http://schemas.microsoft.com/office/drawing/2016/5/14/chartex" xmlns:mc="http://schemas.openxmlformats.org/markup-compatibility/2006" xmlns:aink="http://schemas.microsoft.com/office/drawing/2016/ink" xmlns:am3d="http://schemas.microsoft.com/office/drawing/2017/model3d" xmlns:o="urn:schemas-microsoft-com:office:office" xmlns:r="http://schemas.openxmlformats.org/officeDocument/2006/relationships" xmlns:m="http://schemas.openxmlformats.org/officeDocument/2006/math" xmlns:v="urn:schemas-microsoft-com:vml" xmlns:wp14="http://schemas.microsoft.com/office/word/2010/wordprocessingDrawing" xmlns:wp="http://schemas.openxmlformats.org/drawingml/2006/wordprocessingDrawing" xmlns:w10="urn:schemas-microsoft-com:office:word" xmlns:w="http://schemas.openxmlformats.org/wordprocessingml/2006/main" xmlns:w14="http://schemas.microsoft.com/office/word/2010/wordml" xmlns:w15="http://schemas.microsoft.com/office/word/2012/wordml" xmlns:w16cex="http://schemas.microsoft.com/office/word/2018/wordml/cex" xmlns:w16cid="http://schemas.microsoft.com/office/word/2016/wordml/cid" xmlns:w16="http://schemas.microsoft.com/office/word/2018/wordml" xmlns:w16se="http://schemas.microsoft.com/office/word/2015/wordml/symex" xmlns:wpg="http://schemas.microsoft.com/office/word/2010/wordprocessingGroup" xmlns:wpi="http://schemas.microsoft.com/office/word/2010/wordprocessingInk" xmlns:wne="http://schemas.microsoft.com/office/word/2006/wordml" xmlns:wps="http://schemas.microsoft.com/office/word/2010/wordprocessingShape" mc:Ignorable="w14 w15 w16se w16cid w16 w16cex wp14">
+<w:hdr xmlns:wpc="http://schemas.microsoft.com/office/word/2010/wordprocessingCanvas" xmlns:cx="http://schemas.microsoft.com/office/drawing/2014/chartex" xmlns:cx1="http://schemas.microsoft.com/office/drawing/2015/9/8/chartex" xmlns:mc="http://schemas.openxmlformats.org/markup-compatibility/2006" xmlns:o="urn:schemas-microsoft-com:office:office" xmlns:r="http://schemas.openxmlformats.org/officeDocument/2006/relationships" xmlns:m="http://schemas.openxmlformats.org/officeDocument/2006/math" xmlns:v="urn:schemas-microsoft-com:vml" xmlns:wp14="http://schemas.microsoft.com/office/word/2010/wordprocessingDrawing" xmlns:wp="http://schemas.openxmlformats.org/drawingml/2006/wordprocessingDrawing" xmlns:w10="urn:schemas-microsoft-com:office:word" xmlns:w="http://schemas.openxmlformats.org/wordprocessingml/2006/main" xmlns:w14="http://schemas.microsoft.com/office/word/2010/wordml" xmlns:w15="http://schemas.microsoft.com/office/word/2012/wordml" xmlns:w16se="http://schemas.microsoft.com/office/word/2015/wordml/symex" xmlns:wpg="http://schemas.microsoft.com/office/word/2010/wordprocessingGroup" xmlns:wpi="http://schemas.microsoft.com/office/word/2010/wordprocessingInk" xmlns:wne="http://schemas.microsoft.com/office/word/2006/wordml" xmlns:wps="http://schemas.microsoft.com/office/word/2010/wordprocessingShape" mc:Ignorable="w14 w15 w16se wp14">
   <w:p>
     <w:pPr>
       <w:pStyle w:val="Header"/>
@@ -7741,7 +8210,7 @@
 </file>
 
 <file path=word/numbering.xml><?xml version="1.0" encoding="utf-8"?>
-<w:numbering xmlns:wpc="http://schemas.microsoft.com/office/word/2010/wordprocessingCanvas" xmlns:cx="http://schemas.microsoft.com/office/drawing/2014/chartex" xmlns:cx1="http://schemas.microsoft.com/office/drawing/2015/9/8/chartex" xmlns:cx2="http://schemas.microsoft.com/office/drawing/2015/10/21/chartex" xmlns:cx3="http://schemas.microsoft.com/office/drawing/2016/5/9/chartex" xmlns:cx4="http://schemas.microsoft.com/office/drawing/2016/5/10/chartex" xmlns:cx5="http://schemas.microsoft.com/office/drawing/2016/5/11/chartex" xmlns:cx6="http://schemas.microsoft.com/office/drawing/2016/5/12/chartex" xmlns:cx7="http://schemas.microsoft.com/office/drawing/2016/5/13/chartex" xmlns:cx8="http://schemas.microsoft.com/office/drawing/2016/5/14/chartex" xmlns:mc="http://schemas.openxmlformats.org/markup-compatibility/2006" xmlns:aink="http://schemas.microsoft.com/office/drawing/2016/ink" xmlns:am3d="http://schemas.microsoft.com/office/drawing/2017/model3d" xmlns:o="urn:schemas-microsoft-com:office:office" xmlns:r="http://schemas.openxmlformats.org/officeDocument/2006/relationships" xmlns:m="http://schemas.openxmlformats.org/officeDocument/2006/math" xmlns:v="urn:schemas-microsoft-com:vml" xmlns:wp14="http://schemas.microsoft.com/office/word/2010/wordprocessingDrawing" xmlns:wp="http://schemas.openxmlformats.org/drawingml/2006/wordprocessingDrawing" xmlns:w10="urn:schemas-microsoft-com:office:word" xmlns:w="http://schemas.openxmlformats.org/wordprocessingml/2006/main" xmlns:w14="http://schemas.microsoft.com/office/word/2010/wordml" xmlns:w15="http://schemas.microsoft.com/office/word/2012/wordml" xmlns:w16cex="http://schemas.microsoft.com/office/word/2018/wordml/cex" xmlns:w16cid="http://schemas.microsoft.com/office/word/2016/wordml/cid" xmlns:w16="http://schemas.microsoft.com/office/word/2018/wordml" xmlns:w16se="http://schemas.microsoft.com/office/word/2015/wordml/symex" xmlns:wpg="http://schemas.microsoft.com/office/word/2010/wordprocessingGroup" xmlns:wpi="http://schemas.microsoft.com/office/word/2010/wordprocessingInk" xmlns:wne="http://schemas.microsoft.com/office/word/2006/wordml" xmlns:wps="http://schemas.microsoft.com/office/word/2010/wordprocessingShape" mc:Ignorable="w14 w15 w16se w16cid w16 w16cex wp14">
+<w:numbering xmlns:wpc="http://schemas.microsoft.com/office/word/2010/wordprocessingCanvas" xmlns:cx="http://schemas.microsoft.com/office/drawing/2014/chartex" xmlns:cx1="http://schemas.microsoft.com/office/drawing/2015/9/8/chartex" xmlns:mc="http://schemas.openxmlformats.org/markup-compatibility/2006" xmlns:o="urn:schemas-microsoft-com:office:office" xmlns:r="http://schemas.openxmlformats.org/officeDocument/2006/relationships" xmlns:m="http://schemas.openxmlformats.org/officeDocument/2006/math" xmlns:v="urn:schemas-microsoft-com:vml" xmlns:wp14="http://schemas.microsoft.com/office/word/2010/wordprocessingDrawing" xmlns:wp="http://schemas.openxmlformats.org/drawingml/2006/wordprocessingDrawing" xmlns:w10="urn:schemas-microsoft-com:office:word" xmlns:w="http://schemas.openxmlformats.org/wordprocessingml/2006/main" xmlns:w14="http://schemas.microsoft.com/office/word/2010/wordml" xmlns:w15="http://schemas.microsoft.com/office/word/2012/wordml" xmlns:w16se="http://schemas.microsoft.com/office/word/2015/wordml/symex" xmlns:wpg="http://schemas.microsoft.com/office/word/2010/wordprocessingGroup" xmlns:wpi="http://schemas.microsoft.com/office/word/2010/wordprocessingInk" xmlns:wne="http://schemas.microsoft.com/office/word/2006/wordml" xmlns:wps="http://schemas.microsoft.com/office/word/2010/wordprocessingShape" mc:Ignorable="w14 w15 w16se wp14">
   <w:abstractNum w:abstractNumId="0" w15:restartNumberingAfterBreak="0">
     <w:nsid w:val="44942249"/>
     <w:multiLevelType w:val="multilevel"/>
@@ -8547,7 +9016,7 @@
 </file>
 
 <file path=word/styles.xml><?xml version="1.0" encoding="utf-8"?>
-<w:styles xmlns:mc="http://schemas.openxmlformats.org/markup-compatibility/2006" xmlns:r="http://schemas.openxmlformats.org/officeDocument/2006/relationships" xmlns:w="http://schemas.openxmlformats.org/wordprocessingml/2006/main" xmlns:w14="http://schemas.microsoft.com/office/word/2010/wordml" xmlns:w15="http://schemas.microsoft.com/office/word/2012/wordml" xmlns:w16cex="http://schemas.microsoft.com/office/word/2018/wordml/cex" xmlns:w16cid="http://schemas.microsoft.com/office/word/2016/wordml/cid" xmlns:w16="http://schemas.microsoft.com/office/word/2018/wordml" xmlns:w16se="http://schemas.microsoft.com/office/word/2015/wordml/symex" mc:Ignorable="w14 w15 w16se w16cid w16 w16cex">
+<w:styles xmlns:mc="http://schemas.openxmlformats.org/markup-compatibility/2006" xmlns:r="http://schemas.openxmlformats.org/officeDocument/2006/relationships" xmlns:w="http://schemas.openxmlformats.org/wordprocessingml/2006/main" xmlns:w14="http://schemas.microsoft.com/office/word/2010/wordml" xmlns:w15="http://schemas.microsoft.com/office/word/2012/wordml" xmlns:w16se="http://schemas.microsoft.com/office/word/2015/wordml/symex" mc:Ignorable="w14 w15 w16se">
   <w:docDefaults>
     <w:rPrDefault>
       <w:rPr>
@@ -8563,7 +9032,7 @@
       </w:pPr>
     </w:pPrDefault>
   </w:docDefaults>
-  <w:latentStyles w:defLockedState="0" w:defUIPriority="99" w:defSemiHidden="0" w:defUnhideWhenUsed="0" w:defQFormat="0" w:count="376">
+  <w:latentStyles w:defLockedState="0" w:defUIPriority="99" w:defSemiHidden="0" w:defUnhideWhenUsed="0" w:defQFormat="0" w:count="371">
     <w:lsdException w:name="Normal" w:uiPriority="0" w:qFormat="1"/>
     <w:lsdException w:name="heading 1" w:uiPriority="9" w:qFormat="1"/>
     <w:lsdException w:name="heading 2" w:semiHidden="1" w:uiPriority="9" w:unhideWhenUsed="1" w:qFormat="1"/>
@@ -8718,7 +9187,7 @@
     <w:lsdException w:name="Table Web 2" w:semiHidden="1" w:unhideWhenUsed="1"/>
     <w:lsdException w:name="Table Web 3" w:semiHidden="1" w:unhideWhenUsed="1"/>
     <w:lsdException w:name="Balloon Text" w:semiHidden="1" w:unhideWhenUsed="1"/>
-    <w:lsdException w:name="Table Grid" w:semiHidden="1" w:uiPriority="39" w:unhideWhenUsed="1"/>
+    <w:lsdException w:name="Table Grid" w:uiPriority="39"/>
     <w:lsdException w:name="Table Theme" w:semiHidden="1" w:unhideWhenUsed="1"/>
     <w:lsdException w:name="Placeholder Text" w:semiHidden="1"/>
     <w:lsdException w:name="No Spacing" w:uiPriority="1" w:qFormat="1"/>
@@ -8935,11 +9404,6 @@
     <w:lsdException w:name="List Table 5 Dark Accent 6" w:uiPriority="50"/>
     <w:lsdException w:name="List Table 6 Colorful Accent 6" w:uiPriority="51"/>
     <w:lsdException w:name="List Table 7 Colorful Accent 6" w:uiPriority="52"/>
-    <w:lsdException w:name="Mention" w:semiHidden="1" w:unhideWhenUsed="1"/>
-    <w:lsdException w:name="Smart Hyperlink" w:semiHidden="1" w:unhideWhenUsed="1"/>
-    <w:lsdException w:name="Hashtag" w:semiHidden="1" w:unhideWhenUsed="1"/>
-    <w:lsdException w:name="Unresolved Mention" w:semiHidden="1" w:unhideWhenUsed="1"/>
-    <w:lsdException w:name="Smart Link" w:semiHidden="1" w:unhideWhenUsed="1"/>
   </w:latentStyles>
   <w:style w:type="paragraph" w:default="1" w:styleId="Normal">
     <w:name w:val="Normal"/>
@@ -9535,7 +9999,7 @@
 </file>
 
 <file path=customXml/itemProps1.xml><?xml version="1.0" encoding="utf-8"?>
-<ds:datastoreItem xmlns:ds="http://schemas.openxmlformats.org/officeDocument/2006/customXml" ds:itemID="{441A596D-407E-49E2-BDE3-1037B1DA915E}">
+<ds:datastoreItem xmlns:ds="http://schemas.openxmlformats.org/officeDocument/2006/customXml" ds:itemID="{EF8929EA-664D-416F-8D1C-1F9EC537F920}">
   <ds:schemaRefs>
     <ds:schemaRef ds:uri="http://schemas.openxmlformats.org/officeDocument/2006/bibliography"/>
   </ds:schemaRefs>

</xml_diff>